<commit_message>
Dopunjena dokumenacija ogranicenjem za admina
</commit_message>
<xml_diff>
--- a/birokratija/Projekat.docx
+++ b/birokratija/Projekat.docx
@@ -1,6 +1,6 @@
 
 <file path=word/document.xml><?xml version="1.0" encoding="utf-8"?>
-<w:document xmlns:wpc="http://schemas.microsoft.com/office/word/2010/wordprocessingCanvas" xmlns:cx="http://schemas.microsoft.com/office/drawing/2014/chartex" xmlns:cx1="http://schemas.microsoft.com/office/drawing/2015/9/8/chartex" xmlns:cx2="http://schemas.microsoft.com/office/drawing/2015/10/21/chartex" xmlns:cx3="http://schemas.microsoft.com/office/drawing/2016/5/9/chartex" xmlns:cx4="http://schemas.microsoft.com/office/drawing/2016/5/10/chartex" xmlns:cx5="http://schemas.microsoft.com/office/drawing/2016/5/11/chartex" xmlns:cx6="http://schemas.microsoft.com/office/drawing/2016/5/12/chartex" xmlns:cx7="http://schemas.microsoft.com/office/drawing/2016/5/13/chartex" xmlns:cx8="http://schemas.microsoft.com/office/drawing/2016/5/14/chartex" xmlns:mc="http://schemas.openxmlformats.org/markup-compatibility/2006" xmlns:aink="http://schemas.microsoft.com/office/drawing/2016/ink" xmlns:am3d="http://schemas.microsoft.com/office/drawing/2017/model3d" xmlns:o="urn:schemas-microsoft-com:office:office" xmlns:r="http://schemas.openxmlformats.org/officeDocument/2006/relationships" xmlns:m="http://schemas.openxmlformats.org/officeDocument/2006/math" xmlns:v="urn:schemas-microsoft-com:vml" xmlns:wp14="http://schemas.microsoft.com/office/word/2010/wordprocessingDrawing" xmlns:wp="http://schemas.openxmlformats.org/drawingml/2006/wordprocessingDrawing" xmlns:w10="urn:schemas-microsoft-com:office:word" xmlns:w="http://schemas.openxmlformats.org/wordprocessingml/2006/main" xmlns:w14="http://schemas.microsoft.com/office/word/2010/wordml" xmlns:w15="http://schemas.microsoft.com/office/word/2012/wordml" xmlns:w16cid="http://schemas.microsoft.com/office/word/2016/wordml/cid" xmlns:w16se="http://schemas.microsoft.com/office/word/2015/wordml/symex" xmlns:wpg="http://schemas.microsoft.com/office/word/2010/wordprocessingGroup" xmlns:wpi="http://schemas.microsoft.com/office/word/2010/wordprocessingInk" xmlns:wne="http://schemas.microsoft.com/office/word/2006/wordml" xmlns:wps="http://schemas.microsoft.com/office/word/2010/wordprocessingShape" mc:Ignorable="w14 w15 w16se w16cid wp14">
+<w:document xmlns:wpc="http://schemas.microsoft.com/office/word/2010/wordprocessingCanvas" xmlns:mo="http://schemas.microsoft.com/office/mac/office/2008/main" xmlns:mc="http://schemas.openxmlformats.org/markup-compatibility/2006" xmlns:mv="urn:schemas-microsoft-com:mac:vml" xmlns:o="urn:schemas-microsoft-com:office:office" xmlns:r="http://schemas.openxmlformats.org/officeDocument/2006/relationships" xmlns:m="http://schemas.openxmlformats.org/officeDocument/2006/math" xmlns:v="urn:schemas-microsoft-com:vml" xmlns:wp14="http://schemas.microsoft.com/office/word/2010/wordprocessingDrawing" xmlns:wp="http://schemas.openxmlformats.org/drawingml/2006/wordprocessingDrawing" xmlns:w10="urn:schemas-microsoft-com:office:word" xmlns:w="http://schemas.openxmlformats.org/wordprocessingml/2006/main" xmlns:w14="http://schemas.microsoft.com/office/word/2010/wordml" xmlns:wpg="http://schemas.microsoft.com/office/word/2010/wordprocessingGroup" xmlns:wpi="http://schemas.microsoft.com/office/word/2010/wordprocessingInk" xmlns:wne="http://schemas.microsoft.com/office/word/2006/wordml" xmlns:wps="http://schemas.microsoft.com/office/word/2010/wordprocessingShape" mc:Ignorable="w14 wp14">
   <w:body>
     <w:p>
       <w:pPr>
@@ -11,7 +11,7 @@
           <w:b/>
           <w:sz w:val="40"/>
           <w:szCs w:val="40"/>
-          <w:lang w:val="sr-Latn-RS"/>
+          <w:lang w:val="uz-Cyrl-UZ"/>
         </w:rPr>
       </w:pPr>
       <w:r>
@@ -19,7 +19,7 @@
           <w:b/>
           <w:sz w:val="40"/>
           <w:szCs w:val="40"/>
-          <w:lang w:val="sr-Latn-RS"/>
+          <w:lang w:val="uz-Cyrl-UZ"/>
         </w:rPr>
         <w:t>ELEKTROTEHNIČKI FAKULTET</w:t>
       </w:r>
@@ -57,7 +57,7 @@
           <w:b/>
           <w:sz w:val="36"/>
           <w:szCs w:val="36"/>
-          <w:lang w:val="sr-Latn-RS"/>
+          <w:lang w:val="uz-Cyrl-UZ"/>
         </w:rPr>
         <w:t>Bul. kralja Aleksandra</w:t>
       </w:r>
@@ -163,7 +163,7 @@
           <w:b/>
           <w:sz w:val="40"/>
           <w:szCs w:val="40"/>
-          <w:lang w:val="sr-Latn-RS"/>
+          <w:lang w:val="uz-Cyrl-UZ"/>
         </w:rPr>
       </w:pPr>
       <w:r>
@@ -171,7 +171,7 @@
           <w:b/>
           <w:sz w:val="40"/>
           <w:szCs w:val="40"/>
-          <w:lang w:val="sr-Latn-RS"/>
+          <w:lang w:val="uz-Cyrl-UZ"/>
         </w:rPr>
         <w:t>P</w:t>
       </w:r>
@@ -180,7 +180,7 @@
           <w:b/>
           <w:sz w:val="40"/>
           <w:szCs w:val="40"/>
-          <w:lang w:val="sr-Latn-RS"/>
+          <w:lang w:val="uz-Cyrl-UZ"/>
         </w:rPr>
         <w:t>rojekat  iz</w:t>
       </w:r>
@@ -191,7 +191,7 @@
         <w:rPr>
           <w:b/>
           <w:iCs/>
-          <w:lang w:val="sr-Latn-RS"/>
+          <w:lang w:val="uz-Cyrl-UZ"/>
         </w:rPr>
       </w:pPr>
       <w:r>
@@ -199,7 +199,7 @@
           <w:b/>
           <w:sz w:val="40"/>
           <w:szCs w:val="40"/>
-          <w:lang w:val="sr-Latn-RS"/>
+          <w:lang w:val="uz-Cyrl-UZ"/>
         </w:rPr>
         <w:t>PRINCIPA SOFTVERSKOG INŽENJERSTVA</w:t>
       </w:r>
@@ -306,7 +306,7 @@
           <w:b/>
           <w:sz w:val="32"/>
           <w:szCs w:val="32"/>
-          <w:lang w:val="sr-Latn-RS"/>
+          <w:lang w:val="uz-Cyrl-UZ"/>
         </w:rPr>
         <w:t>Profesor</w:t>
       </w:r>
@@ -331,7 +331,7 @@
           <w:b/>
           <w:sz w:val="32"/>
           <w:szCs w:val="32"/>
-          <w:lang w:val="sr-Latn-RS"/>
+          <w:lang w:val="uz-Cyrl-UZ"/>
         </w:rPr>
         <w:t>Student</w:t>
       </w:r>
@@ -362,7 +362,7 @@
         <w:rPr>
           <w:sz w:val="32"/>
           <w:szCs w:val="32"/>
-          <w:lang w:val="sr-Latn-RS"/>
+          <w:lang w:val="uz-Cyrl-UZ"/>
         </w:rPr>
         <w:t>Bojić Dragan</w:t>
       </w:r>
@@ -377,7 +377,7 @@
         <w:rPr>
           <w:sz w:val="32"/>
           <w:szCs w:val="32"/>
-          <w:lang w:val="sr-Latn-RS"/>
+          <w:lang w:val="uz-Cyrl-UZ"/>
         </w:rPr>
         <w:t>Divjak Marko</w:t>
       </w:r>
@@ -432,7 +432,7 @@
         <w:rPr>
           <w:sz w:val="32"/>
           <w:szCs w:val="32"/>
-          <w:lang w:val="sr-Latn-RS"/>
+          <w:lang w:val="uz-Cyrl-UZ"/>
         </w:rPr>
         <w:t>Mitić Natalija</w:t>
       </w:r>
@@ -456,14 +456,14 @@
         <w:rPr>
           <w:sz w:val="32"/>
           <w:szCs w:val="32"/>
-          <w:lang w:val="sr-Latn-RS"/>
+          <w:lang w:val="uz-Cyrl-UZ"/>
         </w:rPr>
       </w:pPr>
       <w:r>
         <w:rPr>
           <w:sz w:val="32"/>
           <w:szCs w:val="32"/>
-          <w:lang w:val="sr-Latn-RS"/>
+          <w:lang w:val="uz-Cyrl-UZ"/>
         </w:rPr>
         <w:t>Marković Anja 0420/2017</w:t>
       </w:r>
@@ -479,11 +479,11 @@
         <w:rPr>
           <w:sz w:val="32"/>
           <w:szCs w:val="32"/>
-          <w:lang w:val="sr-Latn-RS"/>
+          <w:lang w:val="uz-Cyrl-UZ"/>
         </w:rPr>
         <w:sectPr>
-          <w:footerReference w:type="even" r:id="rId8"/>
-          <w:footerReference w:type="default" r:id="rId9"/>
+          <w:footerReference w:type="even" r:id="rId9"/>
+          <w:footerReference w:type="default" r:id="rId10"/>
           <w:pgSz w:w="11907" w:h="16840" w:code="9"/>
           <w:pgMar w:top="1440" w:right="1797" w:bottom="1440" w:left="1797" w:header="720" w:footer="720" w:gutter="0"/>
           <w:pgNumType w:fmt="upperRoman"/>
@@ -495,7 +495,7 @@
         <w:rPr>
           <w:sz w:val="32"/>
           <w:szCs w:val="32"/>
-          <w:lang w:val="sr-Latn-RS"/>
+          <w:lang w:val="uz-Cyrl-UZ"/>
         </w:rPr>
         <w:t>Drašković Vukašin 0455/2017</w:t>
       </w:r>
@@ -837,8 +837,6 @@
             </w:rPr>
             <w:t>Sadržaj</w:t>
           </w:r>
-          <w:bookmarkStart w:id="0" w:name="_GoBack"/>
-          <w:bookmarkEnd w:id="0"/>
           <w:proofErr w:type="spellEnd"/>
         </w:p>
         <w:p>
@@ -3729,12 +3727,12 @@
         <w:ind w:left="0" w:firstLine="0"/>
         <w:jc w:val="left"/>
       </w:pPr>
-      <w:bookmarkStart w:id="1" w:name="_Toc33307490"/>
+      <w:bookmarkStart w:id="0" w:name="_Toc33307490"/>
       <w:r>
         <w:lastRenderedPageBreak/>
         <w:t>Uvod</w:t>
       </w:r>
-      <w:bookmarkEnd w:id="1"/>
+      <w:bookmarkEnd w:id="0"/>
     </w:p>
     <w:p>
       <w:pPr>
@@ -3745,13 +3743,13 @@
         <w:ind w:left="0" w:firstLine="0"/>
         <w:jc w:val="left"/>
       </w:pPr>
-      <w:bookmarkStart w:id="2" w:name="__RefHeading___Toc116_255155833"/>
-      <w:bookmarkStart w:id="3" w:name="_Toc33307491"/>
+      <w:bookmarkStart w:id="1" w:name="__RefHeading___Toc116_255155833"/>
+      <w:bookmarkStart w:id="2" w:name="_Toc33307491"/>
+      <w:bookmarkEnd w:id="1"/>
+      <w:r>
+        <w:t>Rezime</w:t>
+      </w:r>
       <w:bookmarkEnd w:id="2"/>
-      <w:r>
-        <w:t>Rezime</w:t>
-      </w:r>
-      <w:bookmarkEnd w:id="3"/>
     </w:p>
     <w:p>
       <w:pPr>
@@ -3862,13 +3860,13 @@
         <w:ind w:left="0" w:firstLine="0"/>
         <w:jc w:val="left"/>
       </w:pPr>
-      <w:bookmarkStart w:id="4" w:name="__RefHeading___Toc118_255155833"/>
-      <w:bookmarkStart w:id="5" w:name="_Toc33307492"/>
+      <w:bookmarkStart w:id="3" w:name="__RefHeading___Toc118_255155833"/>
+      <w:bookmarkStart w:id="4" w:name="_Toc33307492"/>
+      <w:bookmarkEnd w:id="3"/>
+      <w:r>
+        <w:t>Namena dokumenta</w:t>
+      </w:r>
       <w:bookmarkEnd w:id="4"/>
-      <w:r>
-        <w:t>Namena dokumenta</w:t>
-      </w:r>
-      <w:bookmarkEnd w:id="5"/>
     </w:p>
     <w:p>
       <w:pPr>
@@ -3979,13 +3977,13 @@
         <w:ind w:left="0" w:firstLine="0"/>
         <w:jc w:val="left"/>
       </w:pPr>
-      <w:bookmarkStart w:id="6" w:name="__RefHeading___Toc129_255155833"/>
-      <w:bookmarkStart w:id="7" w:name="_Toc33307493"/>
+      <w:bookmarkStart w:id="5" w:name="__RefHeading___Toc129_255155833"/>
+      <w:bookmarkStart w:id="6" w:name="_Toc33307493"/>
+      <w:bookmarkEnd w:id="5"/>
+      <w:r>
+        <w:t>Opis i struktura projekta</w:t>
+      </w:r>
       <w:bookmarkEnd w:id="6"/>
-      <w:r>
-        <w:t>Opis i struktura projekta</w:t>
-      </w:r>
-      <w:bookmarkEnd w:id="7"/>
     </w:p>
     <w:p>
       <w:pPr>
@@ -4184,14 +4182,14 @@
         <w:ind w:left="0" w:firstLine="0"/>
         <w:jc w:val="left"/>
       </w:pPr>
-      <w:bookmarkStart w:id="8" w:name="__RefHeading___Toc131_255155833"/>
-      <w:bookmarkStart w:id="9" w:name="_Toc33307494"/>
-      <w:bookmarkEnd w:id="8"/>
+      <w:bookmarkStart w:id="7" w:name="__RefHeading___Toc131_255155833"/>
+      <w:bookmarkStart w:id="8" w:name="_Toc33307494"/>
+      <w:bookmarkEnd w:id="7"/>
       <w:r>
         <w:lastRenderedPageBreak/>
         <w:t>Kategorije korisnika</w:t>
       </w:r>
-      <w:bookmarkEnd w:id="9"/>
+      <w:bookmarkEnd w:id="8"/>
     </w:p>
     <w:p>
       <w:pPr>
@@ -4202,13 +4200,13 @@
         <w:ind w:left="0" w:firstLine="0"/>
         <w:jc w:val="left"/>
       </w:pPr>
-      <w:bookmarkStart w:id="10" w:name="__RefHeading___Toc133_255155833"/>
-      <w:bookmarkStart w:id="11" w:name="_Toc33307495"/>
+      <w:bookmarkStart w:id="9" w:name="__RefHeading___Toc133_255155833"/>
+      <w:bookmarkStart w:id="10" w:name="_Toc33307495"/>
+      <w:bookmarkEnd w:id="9"/>
+      <w:r>
+        <w:t>Gost</w:t>
+      </w:r>
       <w:bookmarkEnd w:id="10"/>
-      <w:r>
-        <w:t>Gost</w:t>
-      </w:r>
-      <w:bookmarkEnd w:id="11"/>
     </w:p>
     <w:p>
       <w:pPr>
@@ -4236,13 +4234,13 @@
         <w:ind w:left="0" w:firstLine="0"/>
         <w:jc w:val="left"/>
       </w:pPr>
-      <w:bookmarkStart w:id="12" w:name="__RefHeading___Toc135_255155833"/>
-      <w:bookmarkStart w:id="13" w:name="_Toc33307496"/>
+      <w:bookmarkStart w:id="11" w:name="__RefHeading___Toc135_255155833"/>
+      <w:bookmarkStart w:id="12" w:name="_Toc33307496"/>
+      <w:bookmarkEnd w:id="11"/>
+      <w:r>
+        <w:t>Registrovani korisnik (trener)</w:t>
+      </w:r>
       <w:bookmarkEnd w:id="12"/>
-      <w:r>
-        <w:t>Registrovani korisnik (trener)</w:t>
-      </w:r>
-      <w:bookmarkEnd w:id="13"/>
     </w:p>
     <w:p>
       <w:pPr>
@@ -4345,13 +4343,13 @@
         <w:ind w:left="0" w:firstLine="0"/>
         <w:jc w:val="left"/>
       </w:pPr>
-      <w:bookmarkStart w:id="14" w:name="__RefHeading___Toc137_255155833"/>
-      <w:bookmarkStart w:id="15" w:name="_Toc33307497"/>
+      <w:bookmarkStart w:id="13" w:name="__RefHeading___Toc137_255155833"/>
+      <w:bookmarkStart w:id="14" w:name="_Toc33307497"/>
+      <w:bookmarkEnd w:id="13"/>
+      <w:r>
+        <w:t>Administrator</w:t>
+      </w:r>
       <w:bookmarkEnd w:id="14"/>
-      <w:r>
-        <w:t>Administrator</w:t>
-      </w:r>
-      <w:bookmarkEnd w:id="15"/>
     </w:p>
     <w:p>
       <w:pPr>
@@ -4413,13 +4411,13 @@
         <w:ind w:left="0" w:firstLine="0"/>
         <w:jc w:val="left"/>
       </w:pPr>
-      <w:bookmarkStart w:id="16" w:name="__RefHeading___Toc143_255155833"/>
-      <w:bookmarkStart w:id="17" w:name="_Toc33307498"/>
+      <w:bookmarkStart w:id="15" w:name="__RefHeading___Toc143_255155833"/>
+      <w:bookmarkStart w:id="16" w:name="_Toc33307498"/>
+      <w:bookmarkEnd w:id="15"/>
+      <w:r>
+        <w:t>Funkcionalni zahtevi</w:t>
+      </w:r>
       <w:bookmarkEnd w:id="16"/>
-      <w:r>
-        <w:t>Funkcionalni zahtevi</w:t>
-      </w:r>
-      <w:bookmarkEnd w:id="17"/>
     </w:p>
     <w:p>
       <w:pPr>
@@ -4430,11 +4428,11 @@
         <w:ind w:left="0" w:firstLine="0"/>
         <w:jc w:val="left"/>
       </w:pPr>
-      <w:bookmarkStart w:id="18" w:name="_Toc33307499"/>
+      <w:bookmarkStart w:id="17" w:name="_Toc33307499"/>
       <w:r>
         <w:t>Registracija korisnika</w:t>
       </w:r>
-      <w:bookmarkEnd w:id="18"/>
+      <w:bookmarkEnd w:id="17"/>
     </w:p>
     <w:p>
       <w:pPr>
@@ -4499,11 +4497,11 @@
         <w:ind w:left="0" w:firstLine="0"/>
         <w:jc w:val="left"/>
       </w:pPr>
-      <w:bookmarkStart w:id="19" w:name="_Toc33307500"/>
+      <w:bookmarkStart w:id="18" w:name="_Toc33307500"/>
       <w:r>
         <w:t>Autorizacija korisnika</w:t>
       </w:r>
-      <w:bookmarkEnd w:id="19"/>
+      <w:bookmarkEnd w:id="18"/>
     </w:p>
     <w:p>
       <w:pPr>
@@ -4542,20 +4540,43 @@
         <w:ind w:left="0" w:firstLine="0"/>
         <w:jc w:val="left"/>
       </w:pPr>
-      <w:bookmarkStart w:id="20" w:name="_Toc33307501"/>
+      <w:bookmarkStart w:id="19" w:name="_Toc33307501"/>
       <w:r>
         <w:lastRenderedPageBreak/>
         <w:t>Osnovne funkcionalnosti korisnika</w:t>
       </w:r>
+      <w:bookmarkEnd w:id="19"/>
+    </w:p>
+    <w:p>
+      <w:pPr>
+        <w:pStyle w:val="Heading3"/>
+      </w:pPr>
+      <w:bookmarkStart w:id="20" w:name="_Toc33307502"/>
+      <w:r>
+        <w:t>Korišćenje pokedeksa</w:t>
+      </w:r>
       <w:bookmarkEnd w:id="20"/>
     </w:p>
     <w:p>
       <w:pPr>
+        <w:ind w:left="1080" w:firstLine="360"/>
+      </w:pPr>
+      <w:r>
+        <w:t>Svi korisnici imaju mogućnost pregledanja pokedeksa, tj. spiska svih pokemona, kao i njihovih osobina.</w:t>
+      </w:r>
+    </w:p>
+    <w:p>
+      <w:pPr>
+        <w:ind w:left="1080"/>
+      </w:pPr>
+    </w:p>
+    <w:p>
+      <w:pPr>
         <w:pStyle w:val="Heading3"/>
       </w:pPr>
-      <w:bookmarkStart w:id="21" w:name="_Toc33307502"/>
-      <w:r>
-        <w:t>Korišćenje pokedeksa</w:t>
+      <w:bookmarkStart w:id="21" w:name="_Toc33307503"/>
+      <w:r>
+        <w:t>Igra prepoznavanja pokemona</w:t>
       </w:r>
       <w:bookmarkEnd w:id="21"/>
     </w:p>
@@ -4564,36 +4585,13 @@
         <w:ind w:left="1080" w:firstLine="360"/>
       </w:pPr>
       <w:r>
-        <w:t>Svi korisnici imaju mogućnost pregledanja pokedeksa, tj. spiska svih pokemona, kao i njihovih osobina.</w:t>
-      </w:r>
-    </w:p>
-    <w:p>
-      <w:pPr>
-        <w:ind w:left="1080"/>
-      </w:pPr>
-    </w:p>
-    <w:p>
-      <w:pPr>
-        <w:pStyle w:val="Heading3"/>
-      </w:pPr>
-      <w:bookmarkStart w:id="22" w:name="_Toc33307503"/>
-      <w:r>
-        <w:t>Igra prepoznavanja pokemona</w:t>
-      </w:r>
-      <w:bookmarkEnd w:id="22"/>
-    </w:p>
-    <w:p>
-      <w:pPr>
-        <w:ind w:left="1080" w:firstLine="360"/>
-      </w:pPr>
-      <w:r>
         <w:t>Svi korisnici imaju mogućnost da igraju igru gde na osnovu siluete pokemona treba da prepoznaju o kom pokemonu je reč. Posebno, ukoliko igru igra trener, on može kao nagradu osvojiti pokekeš.</w:t>
       </w:r>
     </w:p>
     <w:p>
       <w:pPr>
         <w:rPr>
-          <w:lang w:val="sr-Latn-RS"/>
+          <w:lang w:val="uz-Cyrl-UZ"/>
         </w:rPr>
       </w:pPr>
     </w:p>
@@ -4606,44 +4604,44 @@
         <w:ind w:left="0" w:firstLine="0"/>
         <w:jc w:val="left"/>
       </w:pPr>
-      <w:bookmarkStart w:id="23" w:name="_Toc33307504"/>
+      <w:bookmarkStart w:id="22" w:name="_Toc33307504"/>
       <w:r>
         <w:t>Funkcionalnosti trenera</w:t>
       </w:r>
+      <w:bookmarkEnd w:id="22"/>
+    </w:p>
+    <w:p>
+      <w:pPr>
+        <w:pStyle w:val="Heading3"/>
+      </w:pPr>
+      <w:bookmarkStart w:id="23" w:name="_Toc33307505"/>
+      <w:r>
+        <w:t>Pregled profila</w:t>
+      </w:r>
       <w:bookmarkEnd w:id="23"/>
     </w:p>
     <w:p>
       <w:pPr>
+        <w:ind w:left="1080" w:firstLine="360"/>
+      </w:pPr>
+      <w:r>
+        <w:t>Svaki trener može videti svoj profil, na kome može naći osnovne informacije o svojim pokemonima, kao i videti koliko voćkica, pokelopti i pokekeša poseduje.</w:t>
+      </w:r>
+    </w:p>
+    <w:p>
+      <w:pPr>
+        <w:ind w:left="1080"/>
+      </w:pPr>
+    </w:p>
+    <w:p>
+      <w:pPr>
         <w:pStyle w:val="Heading3"/>
       </w:pPr>
-      <w:bookmarkStart w:id="24" w:name="_Toc33307505"/>
-      <w:r>
-        <w:t>Pregled profila</w:t>
+      <w:bookmarkStart w:id="24" w:name="_Toc33307506"/>
+      <w:r>
+        <w:t>Hranjenje pokemona</w:t>
       </w:r>
       <w:bookmarkEnd w:id="24"/>
-    </w:p>
-    <w:p>
-      <w:pPr>
-        <w:ind w:left="1080" w:firstLine="360"/>
-      </w:pPr>
-      <w:r>
-        <w:t>Svaki trener može videti svoj profil, na kome može naći osnovne informacije o svojim pokemonima, kao i videti koliko voćkica, pokelopti i pokekeša poseduje.</w:t>
-      </w:r>
-    </w:p>
-    <w:p>
-      <w:pPr>
-        <w:ind w:left="1080"/>
-      </w:pPr>
-    </w:p>
-    <w:p>
-      <w:pPr>
-        <w:pStyle w:val="Heading3"/>
-      </w:pPr>
-      <w:bookmarkStart w:id="25" w:name="_Toc33307506"/>
-      <w:r>
-        <w:t>Hranjenje pokemona</w:t>
-      </w:r>
-      <w:bookmarkEnd w:id="25"/>
     </w:p>
     <w:p>
       <w:pPr>
@@ -4736,33 +4734,71 @@
       <w:pPr>
         <w:pStyle w:val="Heading3"/>
       </w:pPr>
-      <w:bookmarkStart w:id="26" w:name="_Toc33307507"/>
+      <w:bookmarkStart w:id="25" w:name="_Toc33307507"/>
       <w:r>
         <w:t>Puštanje pokemona u divljinu</w:t>
       </w:r>
+      <w:bookmarkEnd w:id="25"/>
+    </w:p>
+    <w:p>
+      <w:pPr>
+        <w:ind w:left="1080" w:firstLine="360"/>
+      </w:pPr>
+      <w:r>
+        <w:t>Svaki trener</w:t>
+      </w:r>
+      <w:r>
+        <w:t>,</w:t>
+      </w:r>
+      <w:r>
+        <w:t xml:space="preserve"> </w:t>
+      </w:r>
+      <w:r>
+        <w:t xml:space="preserve"> koji ima barem jednog pokemona,</w:t>
+      </w:r>
+      <w:r>
+        <w:t xml:space="preserve"> ima mogućnost puštanja svog pokemona u divljinu</w:t>
+      </w:r>
+      <w:r>
+        <w:t xml:space="preserve"> i tada više ne može koristiti tog pokemona u daljoj igri, odnosno dati pokemon se briše sa profil</w:t>
+      </w:r>
+      <w:r>
+        <w:t>a trenera. Takođe, treneru se dodaje jedna pokelopta.</w:t>
+      </w:r>
+    </w:p>
+    <w:p>
+      <w:pPr>
+        <w:ind w:left="1080"/>
+      </w:pPr>
+    </w:p>
+    <w:p>
+      <w:pPr>
+        <w:pStyle w:val="Heading3"/>
+      </w:pPr>
+      <w:bookmarkStart w:id="26" w:name="_Toc33307508"/>
+      <w:r>
+        <w:t>Kupovina u prodavnici</w:t>
+      </w:r>
       <w:bookmarkEnd w:id="26"/>
     </w:p>
     <w:p>
       <w:pPr>
-        <w:ind w:left="1080" w:firstLine="360"/>
-      </w:pPr>
-      <w:r>
-        <w:t>Svaki trener</w:t>
-      </w:r>
-      <w:r>
-        <w:t>,</w:t>
-      </w:r>
-      <w:r>
-        <w:t xml:space="preserve"> </w:t>
-      </w:r>
-      <w:r>
-        <w:t xml:space="preserve"> koji ima barem jednog pokemona,</w:t>
-      </w:r>
-      <w:r>
-        <w:t xml:space="preserve"> ima mogućnost puštanja svog pokemona u divljinu</w:t>
-      </w:r>
-      <w:r>
-        <w:t xml:space="preserve"> i tada više ne može koristiti tog pokemona u daljoj igri, odnosno dati pokemon se briše sa profila trenera.</w:t>
+        <w:ind w:left="1440"/>
+      </w:pPr>
+      <w:r>
+        <w:t xml:space="preserve">Postoji prodavnica gde </w:t>
+      </w:r>
+      <w:r>
+        <w:t>trener</w:t>
+      </w:r>
+      <w:r>
+        <w:t xml:space="preserve"> mo</w:t>
+      </w:r>
+      <w:r>
+        <w:t>že</w:t>
+      </w:r>
+      <w:r>
+        <w:t xml:space="preserve"> kupiti voćkice i pokelopte. Plaća se pokekešom.</w:t>
       </w:r>
     </w:p>
     <w:p>
@@ -4774,46 +4810,11 @@
       <w:pPr>
         <w:pStyle w:val="Heading3"/>
       </w:pPr>
-      <w:bookmarkStart w:id="27" w:name="_Toc33307508"/>
-      <w:r>
-        <w:t>Kupovina u prodavnici</w:t>
+      <w:bookmarkStart w:id="27" w:name="_Toc33307509"/>
+      <w:r>
+        <w:t>Borba sa divljim pokemonima i njihovo hvatanje</w:t>
       </w:r>
       <w:bookmarkEnd w:id="27"/>
-    </w:p>
-    <w:p>
-      <w:pPr>
-        <w:ind w:left="1440"/>
-      </w:pPr>
-      <w:r>
-        <w:t xml:space="preserve">Postoji prodavnica gde </w:t>
-      </w:r>
-      <w:r>
-        <w:t>trener</w:t>
-      </w:r>
-      <w:r>
-        <w:t xml:space="preserve"> mo</w:t>
-      </w:r>
-      <w:r>
-        <w:t>že</w:t>
-      </w:r>
-      <w:r>
-        <w:t xml:space="preserve"> kupiti voćkice i pokelopte. Plaća se pokekešom.</w:t>
-      </w:r>
-    </w:p>
-    <w:p>
-      <w:pPr>
-        <w:ind w:left="1080"/>
-      </w:pPr>
-    </w:p>
-    <w:p>
-      <w:pPr>
-        <w:pStyle w:val="Heading3"/>
-      </w:pPr>
-      <w:bookmarkStart w:id="28" w:name="_Toc33307509"/>
-      <w:r>
-        <w:t>Borba sa divljim pokemonima i njihovo hvatanje</w:t>
-      </w:r>
-      <w:bookmarkEnd w:id="28"/>
     </w:p>
     <w:p>
       <w:pPr>
@@ -4821,8 +4822,8 @@
         <w:spacing w:after="0"/>
         <w:ind w:left="1080" w:firstLine="360"/>
       </w:pPr>
-      <w:bookmarkStart w:id="29" w:name="__RefHeading___Toc362_1547466128"/>
-      <w:bookmarkEnd w:id="29"/>
+      <w:bookmarkStart w:id="28" w:name="__RefHeading___Toc362_1547466128"/>
+      <w:bookmarkEnd w:id="28"/>
       <w:r>
         <w:t>Svaki trener</w:t>
       </w:r>
@@ -4959,15 +4960,15 @@
       <w:pPr>
         <w:pStyle w:val="Heading3"/>
       </w:pPr>
-      <w:bookmarkStart w:id="30" w:name="__RefHeading___Toc364_1547466128"/>
-      <w:bookmarkStart w:id="31" w:name="__RefHeading___Toc368_1547466128"/>
-      <w:bookmarkStart w:id="32" w:name="_Toc33307510"/>
+      <w:bookmarkStart w:id="29" w:name="__RefHeading___Toc364_1547466128"/>
+      <w:bookmarkStart w:id="30" w:name="__RefHeading___Toc368_1547466128"/>
+      <w:bookmarkStart w:id="31" w:name="_Toc33307510"/>
+      <w:bookmarkEnd w:id="29"/>
       <w:bookmarkEnd w:id="30"/>
+      <w:r>
+        <w:t>Učestvovanje na turniru</w:t>
+      </w:r>
       <w:bookmarkEnd w:id="31"/>
-      <w:r>
-        <w:t>Učestvovanje na turniru</w:t>
-      </w:r>
-      <w:bookmarkEnd w:id="32"/>
     </w:p>
     <w:p>
       <w:pPr>
@@ -4980,7 +4981,7 @@
         <w:rPr>
           <w:rFonts w:ascii="Liberation Serif" w:eastAsia="Noto Sans CJK SC" w:hAnsi="Liberation Serif" w:cs="Lohit Devanagari"/>
           <w:kern w:val="2"/>
-          <w:lang w:val="sr-Latn-RS" w:eastAsia="zh-CN" w:bidi="hi-IN"/>
+          <w:lang w:val="uz-Cyrl-UZ" w:eastAsia="zh-CN" w:bidi="hi-IN"/>
         </w:rPr>
         <w:t xml:space="preserve"> </w:t>
       </w:r>
@@ -5100,7 +5101,7 @@
         <w:rPr>
           <w:rFonts w:ascii="Liberation Serif" w:eastAsia="Noto Sans CJK SC" w:hAnsi="Liberation Serif" w:cs="Lohit Devanagari"/>
           <w:kern w:val="2"/>
-          <w:lang w:val="sr-Latn-RS" w:eastAsia="zh-CN" w:bidi="hi-IN"/>
+          <w:lang w:val="uz-Cyrl-UZ" w:eastAsia="zh-CN" w:bidi="hi-IN"/>
         </w:rPr>
       </w:pPr>
     </w:p>
@@ -5113,49 +5114,49 @@
         <w:ind w:left="0" w:firstLine="0"/>
         <w:jc w:val="left"/>
       </w:pPr>
-      <w:bookmarkStart w:id="33" w:name="_Toc33307511"/>
+      <w:bookmarkStart w:id="32" w:name="_Toc33307511"/>
       <w:r>
         <w:t>Funkcionalnosti administratora</w:t>
       </w:r>
+      <w:bookmarkEnd w:id="32"/>
+    </w:p>
+    <w:p>
+      <w:pPr>
+        <w:pStyle w:val="Heading3"/>
+      </w:pPr>
+      <w:bookmarkStart w:id="33" w:name="__RefHeading___Toc370_1547466128"/>
+      <w:bookmarkStart w:id="34" w:name="_Toc33307512"/>
       <w:bookmarkEnd w:id="33"/>
+      <w:r>
+        <w:t>Kreiranje turnira</w:t>
+      </w:r>
+      <w:bookmarkEnd w:id="34"/>
+    </w:p>
+    <w:p>
+      <w:pPr>
+        <w:ind w:left="1080"/>
+      </w:pPr>
+      <w:r>
+        <w:t>Administrator ima mogućnost kreiranja i brisanja turnira. Prilikom stvaranja turnira definiše: cenu prijave, datum kraja, nagradu, minimalni i maksimalni nivo koji pokemoni moraju zadovoljiti...</w:t>
+      </w:r>
+      <w:bookmarkStart w:id="35" w:name="__RefHeading___Toc372_1547466128"/>
+      <w:bookmarkEnd w:id="35"/>
     </w:p>
     <w:p>
       <w:pPr>
         <w:pStyle w:val="Heading3"/>
       </w:pPr>
-      <w:bookmarkStart w:id="34" w:name="__RefHeading___Toc370_1547466128"/>
-      <w:bookmarkStart w:id="35" w:name="_Toc33307512"/>
-      <w:bookmarkEnd w:id="34"/>
-      <w:r>
-        <w:t>Kreiranje turnira</w:t>
-      </w:r>
-      <w:bookmarkEnd w:id="35"/>
-    </w:p>
-    <w:p>
-      <w:pPr>
-        <w:ind w:left="1080"/>
-      </w:pPr>
-      <w:r>
-        <w:t>Administrator ima mogućnost kreiranja i brisanja turnira. Prilikom stvaranja turnira definiše: cenu prijave, datum kraja, nagradu, minimalni i maksimalni nivo koji pokemoni moraju zadovoljiti...</w:t>
-      </w:r>
-      <w:bookmarkStart w:id="36" w:name="__RefHeading___Toc372_1547466128"/>
+      <w:bookmarkStart w:id="36" w:name="_Toc33307513"/>
+      <w:r>
+        <w:t>Odobravanje/odbijanje učesnika turnira</w:t>
+      </w:r>
       <w:bookmarkEnd w:id="36"/>
-    </w:p>
-    <w:p>
-      <w:pPr>
-        <w:pStyle w:val="Heading3"/>
-      </w:pPr>
-      <w:bookmarkStart w:id="37" w:name="_Toc33307513"/>
-      <w:r>
-        <w:t>Odobravanje/odbijanje učesnika turnira</w:t>
-      </w:r>
-      <w:bookmarkEnd w:id="37"/>
     </w:p>
     <w:p>
       <w:pPr>
         <w:ind w:left="1080"/>
         <w:rPr>
-          <w:lang w:val="sr-Latn-RS"/>
+          <w:lang w:val="uz-Cyrl-UZ"/>
         </w:rPr>
       </w:pPr>
       <w:r>
@@ -5183,7 +5184,7 @@
       </w:r>
       <w:r>
         <w:rPr>
-          <w:lang w:val="sr-Latn-RS"/>
+          <w:lang w:val="uz-Cyrl-UZ"/>
         </w:rPr>
         <w:t>trenera koji se prijavio (platio prijavu) za turnir. U slučaju odbijanja, treneru se vraća plaćeni iznos.</w:t>
       </w:r>
@@ -5214,13 +5215,13 @@
         <w:ind w:left="0" w:firstLine="0"/>
         <w:jc w:val="left"/>
       </w:pPr>
-      <w:bookmarkStart w:id="38" w:name="__RefHeading___Toc374_1547466128"/>
-      <w:bookmarkStart w:id="39" w:name="_Toc33307514"/>
+      <w:bookmarkStart w:id="37" w:name="__RefHeading___Toc374_1547466128"/>
+      <w:bookmarkStart w:id="38" w:name="_Toc33307514"/>
+      <w:bookmarkEnd w:id="37"/>
+      <w:r>
+        <w:t>Pretpostavke i ograničenja</w:t>
+      </w:r>
       <w:bookmarkEnd w:id="38"/>
-      <w:r>
-        <w:t>Pretpostavke i ograničenja</w:t>
-      </w:r>
-      <w:bookmarkEnd w:id="39"/>
     </w:p>
     <w:p>
       <w:pPr>
@@ -5274,6 +5275,25 @@
     <w:p>
       <w:pPr>
         <w:pStyle w:val="BodyText"/>
+        <w:numPr>
+          <w:ilvl w:val="0"/>
+          <w:numId w:val="30"/>
+        </w:numPr>
+        <w:spacing w:line="240" w:lineRule="auto"/>
+        <w:ind w:left="1530"/>
+      </w:pPr>
+      <w:r>
+        <w:t>administrator je dužan da u roku od 24 časa odobri ili odbije pote</w:t>
+      </w:r>
+      <w:bookmarkStart w:id="39" w:name="_GoBack"/>
+      <w:bookmarkEnd w:id="39"/>
+      <w:r>
+        <w:t>ncijalnog učesnika turnira</w:t>
+      </w:r>
+    </w:p>
+    <w:p>
+      <w:pPr>
+        <w:pStyle w:val="BodyText"/>
       </w:pPr>
     </w:p>
     <w:p>
@@ -5589,8 +5609,8 @@
       </w:r>
     </w:p>
     <w:sectPr>
-      <w:headerReference w:type="even" r:id="rId10"/>
-      <w:footerReference w:type="default" r:id="rId11"/>
+      <w:headerReference w:type="even" r:id="rId11"/>
+      <w:footerReference w:type="default" r:id="rId12"/>
       <w:pgSz w:w="11907" w:h="16840" w:code="9"/>
       <w:pgMar w:top="1973" w:right="1138" w:bottom="1699" w:left="1138" w:header="720" w:footer="720" w:gutter="0"/>
       <w:pgNumType w:start="1"/>
@@ -5602,7 +5622,7 @@
 </file>
 
 <file path=word/endnotes.xml><?xml version="1.0" encoding="utf-8"?>
-<w:endnotes xmlns:wpc="http://schemas.microsoft.com/office/word/2010/wordprocessingCanvas" xmlns:cx="http://schemas.microsoft.com/office/drawing/2014/chartex" xmlns:cx1="http://schemas.microsoft.com/office/drawing/2015/9/8/chartex" xmlns:cx2="http://schemas.microsoft.com/office/drawing/2015/10/21/chartex" xmlns:cx3="http://schemas.microsoft.com/office/drawing/2016/5/9/chartex" xmlns:cx4="http://schemas.microsoft.com/office/drawing/2016/5/10/chartex" xmlns:cx5="http://schemas.microsoft.com/office/drawing/2016/5/11/chartex" xmlns:cx6="http://schemas.microsoft.com/office/drawing/2016/5/12/chartex" xmlns:cx7="http://schemas.microsoft.com/office/drawing/2016/5/13/chartex" xmlns:cx8="http://schemas.microsoft.com/office/drawing/2016/5/14/chartex" xmlns:mc="http://schemas.openxmlformats.org/markup-compatibility/2006" xmlns:aink="http://schemas.microsoft.com/office/drawing/2016/ink" xmlns:am3d="http://schemas.microsoft.com/office/drawing/2017/model3d" xmlns:o="urn:schemas-microsoft-com:office:office" xmlns:r="http://schemas.openxmlformats.org/officeDocument/2006/relationships" xmlns:m="http://schemas.openxmlformats.org/officeDocument/2006/math" xmlns:v="urn:schemas-microsoft-com:vml" xmlns:wp14="http://schemas.microsoft.com/office/word/2010/wordprocessingDrawing" xmlns:wp="http://schemas.openxmlformats.org/drawingml/2006/wordprocessingDrawing" xmlns:w10="urn:schemas-microsoft-com:office:word" xmlns:w="http://schemas.openxmlformats.org/wordprocessingml/2006/main" xmlns:w14="http://schemas.microsoft.com/office/word/2010/wordml" xmlns:w15="http://schemas.microsoft.com/office/word/2012/wordml" xmlns:w16cid="http://schemas.microsoft.com/office/word/2016/wordml/cid" xmlns:w16se="http://schemas.microsoft.com/office/word/2015/wordml/symex" xmlns:wpg="http://schemas.microsoft.com/office/word/2010/wordprocessingGroup" xmlns:wpi="http://schemas.microsoft.com/office/word/2010/wordprocessingInk" xmlns:wne="http://schemas.microsoft.com/office/word/2006/wordml" xmlns:wps="http://schemas.microsoft.com/office/word/2010/wordprocessingShape" mc:Ignorable="w14 w15 w16se w16cid wp14">
+<w:endnotes xmlns:wpc="http://schemas.microsoft.com/office/word/2010/wordprocessingCanvas" xmlns:mo="http://schemas.microsoft.com/office/mac/office/2008/main" xmlns:mc="http://schemas.openxmlformats.org/markup-compatibility/2006" xmlns:mv="urn:schemas-microsoft-com:mac:vml" xmlns:o="urn:schemas-microsoft-com:office:office" xmlns:r="http://schemas.openxmlformats.org/officeDocument/2006/relationships" xmlns:m="http://schemas.openxmlformats.org/officeDocument/2006/math" xmlns:v="urn:schemas-microsoft-com:vml" xmlns:wp14="http://schemas.microsoft.com/office/word/2010/wordprocessingDrawing" xmlns:wp="http://schemas.openxmlformats.org/drawingml/2006/wordprocessingDrawing" xmlns:w10="urn:schemas-microsoft-com:office:word" xmlns:w="http://schemas.openxmlformats.org/wordprocessingml/2006/main" xmlns:w14="http://schemas.microsoft.com/office/word/2010/wordml" xmlns:wpg="http://schemas.microsoft.com/office/word/2010/wordprocessingGroup" xmlns:wpi="http://schemas.microsoft.com/office/word/2010/wordprocessingInk" xmlns:wne="http://schemas.microsoft.com/office/word/2006/wordml" xmlns:wps="http://schemas.microsoft.com/office/word/2010/wordprocessingShape" mc:Ignorable="w14 wp14">
   <w:endnote w:type="separator" w:id="-1">
     <w:p>
       <w:r>
@@ -5623,7 +5643,7 @@
 </file>
 
 <file path=word/footer1.xml><?xml version="1.0" encoding="utf-8"?>
-<w:ftr xmlns:wpc="http://schemas.microsoft.com/office/word/2010/wordprocessingCanvas" xmlns:cx="http://schemas.microsoft.com/office/drawing/2014/chartex" xmlns:cx1="http://schemas.microsoft.com/office/drawing/2015/9/8/chartex" xmlns:cx2="http://schemas.microsoft.com/office/drawing/2015/10/21/chartex" xmlns:cx3="http://schemas.microsoft.com/office/drawing/2016/5/9/chartex" xmlns:cx4="http://schemas.microsoft.com/office/drawing/2016/5/10/chartex" xmlns:cx5="http://schemas.microsoft.com/office/drawing/2016/5/11/chartex" xmlns:cx6="http://schemas.microsoft.com/office/drawing/2016/5/12/chartex" xmlns:cx7="http://schemas.microsoft.com/office/drawing/2016/5/13/chartex" xmlns:cx8="http://schemas.microsoft.com/office/drawing/2016/5/14/chartex" xmlns:mc="http://schemas.openxmlformats.org/markup-compatibility/2006" xmlns:aink="http://schemas.microsoft.com/office/drawing/2016/ink" xmlns:am3d="http://schemas.microsoft.com/office/drawing/2017/model3d" xmlns:o="urn:schemas-microsoft-com:office:office" xmlns:r="http://schemas.openxmlformats.org/officeDocument/2006/relationships" xmlns:m="http://schemas.openxmlformats.org/officeDocument/2006/math" xmlns:v="urn:schemas-microsoft-com:vml" xmlns:wp14="http://schemas.microsoft.com/office/word/2010/wordprocessingDrawing" xmlns:wp="http://schemas.openxmlformats.org/drawingml/2006/wordprocessingDrawing" xmlns:w10="urn:schemas-microsoft-com:office:word" xmlns:w="http://schemas.openxmlformats.org/wordprocessingml/2006/main" xmlns:w14="http://schemas.microsoft.com/office/word/2010/wordml" xmlns:w15="http://schemas.microsoft.com/office/word/2012/wordml" xmlns:w16cid="http://schemas.microsoft.com/office/word/2016/wordml/cid" xmlns:w16se="http://schemas.microsoft.com/office/word/2015/wordml/symex" xmlns:wpg="http://schemas.microsoft.com/office/word/2010/wordprocessingGroup" xmlns:wpi="http://schemas.microsoft.com/office/word/2010/wordprocessingInk" xmlns:wne="http://schemas.microsoft.com/office/word/2006/wordml" xmlns:wps="http://schemas.microsoft.com/office/word/2010/wordprocessingShape" mc:Ignorable="w14 w15 w16se w16cid wp14">
+<w:ftr xmlns:wpc="http://schemas.microsoft.com/office/word/2010/wordprocessingCanvas" xmlns:mo="http://schemas.microsoft.com/office/mac/office/2008/main" xmlns:mc="http://schemas.openxmlformats.org/markup-compatibility/2006" xmlns:mv="urn:schemas-microsoft-com:mac:vml" xmlns:o="urn:schemas-microsoft-com:office:office" xmlns:r="http://schemas.openxmlformats.org/officeDocument/2006/relationships" xmlns:m="http://schemas.openxmlformats.org/officeDocument/2006/math" xmlns:v="urn:schemas-microsoft-com:vml" xmlns:wp14="http://schemas.microsoft.com/office/word/2010/wordprocessingDrawing" xmlns:wp="http://schemas.openxmlformats.org/drawingml/2006/wordprocessingDrawing" xmlns:w10="urn:schemas-microsoft-com:office:word" xmlns:w="http://schemas.openxmlformats.org/wordprocessingml/2006/main" xmlns:w14="http://schemas.microsoft.com/office/word/2010/wordml" xmlns:wpg="http://schemas.microsoft.com/office/word/2010/wordprocessingGroup" xmlns:wpi="http://schemas.microsoft.com/office/word/2010/wordprocessingInk" xmlns:wne="http://schemas.microsoft.com/office/word/2006/wordml" xmlns:wps="http://schemas.microsoft.com/office/word/2010/wordprocessingShape" mc:Ignorable="w14 wp14">
   <w:p>
     <w:pPr>
       <w:pStyle w:val="Footer"/>
@@ -5661,7 +5681,7 @@
 </file>
 
 <file path=word/footer2.xml><?xml version="1.0" encoding="utf-8"?>
-<w:ftr xmlns:wpc="http://schemas.microsoft.com/office/word/2010/wordprocessingCanvas" xmlns:cx="http://schemas.microsoft.com/office/drawing/2014/chartex" xmlns:cx1="http://schemas.microsoft.com/office/drawing/2015/9/8/chartex" xmlns:cx2="http://schemas.microsoft.com/office/drawing/2015/10/21/chartex" xmlns:cx3="http://schemas.microsoft.com/office/drawing/2016/5/9/chartex" xmlns:cx4="http://schemas.microsoft.com/office/drawing/2016/5/10/chartex" xmlns:cx5="http://schemas.microsoft.com/office/drawing/2016/5/11/chartex" xmlns:cx6="http://schemas.microsoft.com/office/drawing/2016/5/12/chartex" xmlns:cx7="http://schemas.microsoft.com/office/drawing/2016/5/13/chartex" xmlns:cx8="http://schemas.microsoft.com/office/drawing/2016/5/14/chartex" xmlns:mc="http://schemas.openxmlformats.org/markup-compatibility/2006" xmlns:aink="http://schemas.microsoft.com/office/drawing/2016/ink" xmlns:am3d="http://schemas.microsoft.com/office/drawing/2017/model3d" xmlns:o="urn:schemas-microsoft-com:office:office" xmlns:r="http://schemas.openxmlformats.org/officeDocument/2006/relationships" xmlns:m="http://schemas.openxmlformats.org/officeDocument/2006/math" xmlns:v="urn:schemas-microsoft-com:vml" xmlns:wp14="http://schemas.microsoft.com/office/word/2010/wordprocessingDrawing" xmlns:wp="http://schemas.openxmlformats.org/drawingml/2006/wordprocessingDrawing" xmlns:w10="urn:schemas-microsoft-com:office:word" xmlns:w="http://schemas.openxmlformats.org/wordprocessingml/2006/main" xmlns:w14="http://schemas.microsoft.com/office/word/2010/wordml" xmlns:w15="http://schemas.microsoft.com/office/word/2012/wordml" xmlns:w16cid="http://schemas.microsoft.com/office/word/2016/wordml/cid" xmlns:w16se="http://schemas.microsoft.com/office/word/2015/wordml/symex" xmlns:wpg="http://schemas.microsoft.com/office/word/2010/wordprocessingGroup" xmlns:wpi="http://schemas.microsoft.com/office/word/2010/wordprocessingInk" xmlns:wne="http://schemas.microsoft.com/office/word/2006/wordml" xmlns:wps="http://schemas.microsoft.com/office/word/2010/wordprocessingShape" mc:Ignorable="w14 w15 w16se w16cid wp14">
+<w:ftr xmlns:wpc="http://schemas.microsoft.com/office/word/2010/wordprocessingCanvas" xmlns:mo="http://schemas.microsoft.com/office/mac/office/2008/main" xmlns:mc="http://schemas.openxmlformats.org/markup-compatibility/2006" xmlns:mv="urn:schemas-microsoft-com:mac:vml" xmlns:o="urn:schemas-microsoft-com:office:office" xmlns:r="http://schemas.openxmlformats.org/officeDocument/2006/relationships" xmlns:m="http://schemas.openxmlformats.org/officeDocument/2006/math" xmlns:v="urn:schemas-microsoft-com:vml" xmlns:wp14="http://schemas.microsoft.com/office/word/2010/wordprocessingDrawing" xmlns:wp="http://schemas.openxmlformats.org/drawingml/2006/wordprocessingDrawing" xmlns:w10="urn:schemas-microsoft-com:office:word" xmlns:w="http://schemas.openxmlformats.org/wordprocessingml/2006/main" xmlns:w14="http://schemas.microsoft.com/office/word/2010/wordml" xmlns:wpg="http://schemas.microsoft.com/office/word/2010/wordprocessingGroup" xmlns:wpi="http://schemas.microsoft.com/office/word/2010/wordprocessingInk" xmlns:wne="http://schemas.microsoft.com/office/word/2006/wordml" xmlns:wps="http://schemas.microsoft.com/office/word/2010/wordprocessingShape" mc:Ignorable="w14 wp14">
   <w:p>
     <w:pPr>
       <w:pStyle w:val="Footer"/>
@@ -5741,22 +5761,16 @@
     </w:r>
     <w:r>
       <w:rPr>
-        <w:lang w:val="sr-Latn-RS"/>
-      </w:rPr>
-      <w:t>20</w:t>
-    </w:r>
-    <w:r>
-      <w:rPr>
         <w:lang w:val="uz-Cyrl-UZ"/>
       </w:rPr>
-      <w:t>.</w:t>
+      <w:t>20.</w:t>
     </w:r>
   </w:p>
 </w:ftr>
 </file>
 
 <file path=word/footer3.xml><?xml version="1.0" encoding="utf-8"?>
-<w:ftr xmlns:wpc="http://schemas.microsoft.com/office/word/2010/wordprocessingCanvas" xmlns:cx="http://schemas.microsoft.com/office/drawing/2014/chartex" xmlns:cx1="http://schemas.microsoft.com/office/drawing/2015/9/8/chartex" xmlns:cx2="http://schemas.microsoft.com/office/drawing/2015/10/21/chartex" xmlns:cx3="http://schemas.microsoft.com/office/drawing/2016/5/9/chartex" xmlns:cx4="http://schemas.microsoft.com/office/drawing/2016/5/10/chartex" xmlns:cx5="http://schemas.microsoft.com/office/drawing/2016/5/11/chartex" xmlns:cx6="http://schemas.microsoft.com/office/drawing/2016/5/12/chartex" xmlns:cx7="http://schemas.microsoft.com/office/drawing/2016/5/13/chartex" xmlns:cx8="http://schemas.microsoft.com/office/drawing/2016/5/14/chartex" xmlns:mc="http://schemas.openxmlformats.org/markup-compatibility/2006" xmlns:aink="http://schemas.microsoft.com/office/drawing/2016/ink" xmlns:am3d="http://schemas.microsoft.com/office/drawing/2017/model3d" xmlns:o="urn:schemas-microsoft-com:office:office" xmlns:r="http://schemas.openxmlformats.org/officeDocument/2006/relationships" xmlns:m="http://schemas.openxmlformats.org/officeDocument/2006/math" xmlns:v="urn:schemas-microsoft-com:vml" xmlns:wp14="http://schemas.microsoft.com/office/word/2010/wordprocessingDrawing" xmlns:wp="http://schemas.openxmlformats.org/drawingml/2006/wordprocessingDrawing" xmlns:w10="urn:schemas-microsoft-com:office:word" xmlns:w="http://schemas.openxmlformats.org/wordprocessingml/2006/main" xmlns:w14="http://schemas.microsoft.com/office/word/2010/wordml" xmlns:w15="http://schemas.microsoft.com/office/word/2012/wordml" xmlns:w16cid="http://schemas.microsoft.com/office/word/2016/wordml/cid" xmlns:w16se="http://schemas.microsoft.com/office/word/2015/wordml/symex" xmlns:wpg="http://schemas.microsoft.com/office/word/2010/wordprocessingGroup" xmlns:wpi="http://schemas.microsoft.com/office/word/2010/wordprocessingInk" xmlns:wne="http://schemas.microsoft.com/office/word/2006/wordml" xmlns:wps="http://schemas.microsoft.com/office/word/2010/wordprocessingShape" mc:Ignorable="w14 w15 w16se w16cid wp14">
+<w:ftr xmlns:wpc="http://schemas.microsoft.com/office/word/2010/wordprocessingCanvas" xmlns:mo="http://schemas.microsoft.com/office/mac/office/2008/main" xmlns:mc="http://schemas.openxmlformats.org/markup-compatibility/2006" xmlns:mv="urn:schemas-microsoft-com:mac:vml" xmlns:o="urn:schemas-microsoft-com:office:office" xmlns:r="http://schemas.openxmlformats.org/officeDocument/2006/relationships" xmlns:m="http://schemas.openxmlformats.org/officeDocument/2006/math" xmlns:v="urn:schemas-microsoft-com:vml" xmlns:wp14="http://schemas.microsoft.com/office/word/2010/wordprocessingDrawing" xmlns:wp="http://schemas.openxmlformats.org/drawingml/2006/wordprocessingDrawing" xmlns:w10="urn:schemas-microsoft-com:office:word" xmlns:w="http://schemas.openxmlformats.org/wordprocessingml/2006/main" xmlns:w14="http://schemas.microsoft.com/office/word/2010/wordml" xmlns:wpg="http://schemas.microsoft.com/office/word/2010/wordprocessingGroup" xmlns:wpi="http://schemas.microsoft.com/office/word/2010/wordprocessingInk" xmlns:wne="http://schemas.microsoft.com/office/word/2006/wordml" xmlns:wps="http://schemas.microsoft.com/office/word/2010/wordprocessingShape" mc:Ignorable="w14 wp14">
   <w:p>
     <w:pPr>
       <w:pStyle w:val="Footer"/>
@@ -5788,7 +5802,7 @@
         <w:rStyle w:val="PageNumber"/>
         <w:noProof/>
       </w:rPr>
-      <w:t>23</w:t>
+      <w:t>7</w:t>
     </w:r>
     <w:r>
       <w:rPr>
@@ -5811,7 +5825,7 @@
 </file>
 
 <file path=word/footnotes.xml><?xml version="1.0" encoding="utf-8"?>
-<w:footnotes xmlns:wpc="http://schemas.microsoft.com/office/word/2010/wordprocessingCanvas" xmlns:cx="http://schemas.microsoft.com/office/drawing/2014/chartex" xmlns:cx1="http://schemas.microsoft.com/office/drawing/2015/9/8/chartex" xmlns:cx2="http://schemas.microsoft.com/office/drawing/2015/10/21/chartex" xmlns:cx3="http://schemas.microsoft.com/office/drawing/2016/5/9/chartex" xmlns:cx4="http://schemas.microsoft.com/office/drawing/2016/5/10/chartex" xmlns:cx5="http://schemas.microsoft.com/office/drawing/2016/5/11/chartex" xmlns:cx6="http://schemas.microsoft.com/office/drawing/2016/5/12/chartex" xmlns:cx7="http://schemas.microsoft.com/office/drawing/2016/5/13/chartex" xmlns:cx8="http://schemas.microsoft.com/office/drawing/2016/5/14/chartex" xmlns:mc="http://schemas.openxmlformats.org/markup-compatibility/2006" xmlns:aink="http://schemas.microsoft.com/office/drawing/2016/ink" xmlns:am3d="http://schemas.microsoft.com/office/drawing/2017/model3d" xmlns:o="urn:schemas-microsoft-com:office:office" xmlns:r="http://schemas.openxmlformats.org/officeDocument/2006/relationships" xmlns:m="http://schemas.openxmlformats.org/officeDocument/2006/math" xmlns:v="urn:schemas-microsoft-com:vml" xmlns:wp14="http://schemas.microsoft.com/office/word/2010/wordprocessingDrawing" xmlns:wp="http://schemas.openxmlformats.org/drawingml/2006/wordprocessingDrawing" xmlns:w10="urn:schemas-microsoft-com:office:word" xmlns:w="http://schemas.openxmlformats.org/wordprocessingml/2006/main" xmlns:w14="http://schemas.microsoft.com/office/word/2010/wordml" xmlns:w15="http://schemas.microsoft.com/office/word/2012/wordml" xmlns:w16cid="http://schemas.microsoft.com/office/word/2016/wordml/cid" xmlns:w16se="http://schemas.microsoft.com/office/word/2015/wordml/symex" xmlns:wpg="http://schemas.microsoft.com/office/word/2010/wordprocessingGroup" xmlns:wpi="http://schemas.microsoft.com/office/word/2010/wordprocessingInk" xmlns:wne="http://schemas.microsoft.com/office/word/2006/wordml" xmlns:wps="http://schemas.microsoft.com/office/word/2010/wordprocessingShape" mc:Ignorable="w14 w15 w16se w16cid wp14">
+<w:footnotes xmlns:wpc="http://schemas.microsoft.com/office/word/2010/wordprocessingCanvas" xmlns:mo="http://schemas.microsoft.com/office/mac/office/2008/main" xmlns:mc="http://schemas.openxmlformats.org/markup-compatibility/2006" xmlns:mv="urn:schemas-microsoft-com:mac:vml" xmlns:o="urn:schemas-microsoft-com:office:office" xmlns:r="http://schemas.openxmlformats.org/officeDocument/2006/relationships" xmlns:m="http://schemas.openxmlformats.org/officeDocument/2006/math" xmlns:v="urn:schemas-microsoft-com:vml" xmlns:wp14="http://schemas.microsoft.com/office/word/2010/wordprocessingDrawing" xmlns:wp="http://schemas.openxmlformats.org/drawingml/2006/wordprocessingDrawing" xmlns:w10="urn:schemas-microsoft-com:office:word" xmlns:w="http://schemas.openxmlformats.org/wordprocessingml/2006/main" xmlns:w14="http://schemas.microsoft.com/office/word/2010/wordml" xmlns:wpg="http://schemas.microsoft.com/office/word/2010/wordprocessingGroup" xmlns:wpi="http://schemas.microsoft.com/office/word/2010/wordprocessingInk" xmlns:wne="http://schemas.microsoft.com/office/word/2006/wordml" xmlns:wps="http://schemas.microsoft.com/office/word/2010/wordprocessingShape" mc:Ignorable="w14 wp14">
   <w:footnote w:type="separator" w:id="-1">
     <w:p>
       <w:r>
@@ -5832,14 +5846,14 @@
 </file>
 
 <file path=word/header1.xml><?xml version="1.0" encoding="utf-8"?>
-<w:hdr xmlns:wpc="http://schemas.microsoft.com/office/word/2010/wordprocessingCanvas" xmlns:cx="http://schemas.microsoft.com/office/drawing/2014/chartex" xmlns:cx1="http://schemas.microsoft.com/office/drawing/2015/9/8/chartex" xmlns:cx2="http://schemas.microsoft.com/office/drawing/2015/10/21/chartex" xmlns:cx3="http://schemas.microsoft.com/office/drawing/2016/5/9/chartex" xmlns:cx4="http://schemas.microsoft.com/office/drawing/2016/5/10/chartex" xmlns:cx5="http://schemas.microsoft.com/office/drawing/2016/5/11/chartex" xmlns:cx6="http://schemas.microsoft.com/office/drawing/2016/5/12/chartex" xmlns:cx7="http://schemas.microsoft.com/office/drawing/2016/5/13/chartex" xmlns:cx8="http://schemas.microsoft.com/office/drawing/2016/5/14/chartex" xmlns:mc="http://schemas.openxmlformats.org/markup-compatibility/2006" xmlns:aink="http://schemas.microsoft.com/office/drawing/2016/ink" xmlns:am3d="http://schemas.microsoft.com/office/drawing/2017/model3d" xmlns:o="urn:schemas-microsoft-com:office:office" xmlns:r="http://schemas.openxmlformats.org/officeDocument/2006/relationships" xmlns:m="http://schemas.openxmlformats.org/officeDocument/2006/math" xmlns:v="urn:schemas-microsoft-com:vml" xmlns:wp14="http://schemas.microsoft.com/office/word/2010/wordprocessingDrawing" xmlns:wp="http://schemas.openxmlformats.org/drawingml/2006/wordprocessingDrawing" xmlns:w10="urn:schemas-microsoft-com:office:word" xmlns:w="http://schemas.openxmlformats.org/wordprocessingml/2006/main" xmlns:w14="http://schemas.microsoft.com/office/word/2010/wordml" xmlns:w15="http://schemas.microsoft.com/office/word/2012/wordml" xmlns:w16cid="http://schemas.microsoft.com/office/word/2016/wordml/cid" xmlns:w16se="http://schemas.microsoft.com/office/word/2015/wordml/symex" xmlns:wpg="http://schemas.microsoft.com/office/word/2010/wordprocessingGroup" xmlns:wpi="http://schemas.microsoft.com/office/word/2010/wordprocessingInk" xmlns:wne="http://schemas.microsoft.com/office/word/2006/wordml" xmlns:wps="http://schemas.microsoft.com/office/word/2010/wordprocessingShape" mc:Ignorable="w14 w15 w16se w16cid wp14">
+<w:hdr xmlns:wpc="http://schemas.microsoft.com/office/word/2010/wordprocessingCanvas" xmlns:mo="http://schemas.microsoft.com/office/mac/office/2008/main" xmlns:mc="http://schemas.openxmlformats.org/markup-compatibility/2006" xmlns:mv="urn:schemas-microsoft-com:mac:vml" xmlns:o="urn:schemas-microsoft-com:office:office" xmlns:r="http://schemas.openxmlformats.org/officeDocument/2006/relationships" xmlns:m="http://schemas.openxmlformats.org/officeDocument/2006/math" xmlns:v="urn:schemas-microsoft-com:vml" xmlns:wp14="http://schemas.microsoft.com/office/word/2010/wordprocessingDrawing" xmlns:wp="http://schemas.openxmlformats.org/drawingml/2006/wordprocessingDrawing" xmlns:w10="urn:schemas-microsoft-com:office:word" xmlns:w="http://schemas.openxmlformats.org/wordprocessingml/2006/main" xmlns:w14="http://schemas.microsoft.com/office/word/2010/wordml" xmlns:wpg="http://schemas.microsoft.com/office/word/2010/wordprocessingGroup" xmlns:wpi="http://schemas.microsoft.com/office/word/2010/wordprocessingInk" xmlns:wne="http://schemas.microsoft.com/office/word/2006/wordml" xmlns:wps="http://schemas.microsoft.com/office/word/2010/wordprocessingShape" mc:Ignorable="w14 wp14">
   <w:p/>
 </w:hdr>
 </file>
 
 <file path=word/numbering.xml><?xml version="1.0" encoding="utf-8"?>
-<w:numbering xmlns:wpc="http://schemas.microsoft.com/office/word/2010/wordprocessingCanvas" xmlns:cx="http://schemas.microsoft.com/office/drawing/2014/chartex" xmlns:cx1="http://schemas.microsoft.com/office/drawing/2015/9/8/chartex" xmlns:cx2="http://schemas.microsoft.com/office/drawing/2015/10/21/chartex" xmlns:cx3="http://schemas.microsoft.com/office/drawing/2016/5/9/chartex" xmlns:cx4="http://schemas.microsoft.com/office/drawing/2016/5/10/chartex" xmlns:cx5="http://schemas.microsoft.com/office/drawing/2016/5/11/chartex" xmlns:cx6="http://schemas.microsoft.com/office/drawing/2016/5/12/chartex" xmlns:cx7="http://schemas.microsoft.com/office/drawing/2016/5/13/chartex" xmlns:cx8="http://schemas.microsoft.com/office/drawing/2016/5/14/chartex" xmlns:mc="http://schemas.openxmlformats.org/markup-compatibility/2006" xmlns:aink="http://schemas.microsoft.com/office/drawing/2016/ink" xmlns:am3d="http://schemas.microsoft.com/office/drawing/2017/model3d" xmlns:o="urn:schemas-microsoft-com:office:office" xmlns:r="http://schemas.openxmlformats.org/officeDocument/2006/relationships" xmlns:m="http://schemas.openxmlformats.org/officeDocument/2006/math" xmlns:v="urn:schemas-microsoft-com:vml" xmlns:wp14="http://schemas.microsoft.com/office/word/2010/wordprocessingDrawing" xmlns:wp="http://schemas.openxmlformats.org/drawingml/2006/wordprocessingDrawing" xmlns:w10="urn:schemas-microsoft-com:office:word" xmlns:w="http://schemas.openxmlformats.org/wordprocessingml/2006/main" xmlns:w14="http://schemas.microsoft.com/office/word/2010/wordml" xmlns:w15="http://schemas.microsoft.com/office/word/2012/wordml" xmlns:w16cid="http://schemas.microsoft.com/office/word/2016/wordml/cid" xmlns:w16se="http://schemas.microsoft.com/office/word/2015/wordml/symex" xmlns:wpg="http://schemas.microsoft.com/office/word/2010/wordprocessingGroup" xmlns:wpi="http://schemas.microsoft.com/office/word/2010/wordprocessingInk" xmlns:wne="http://schemas.microsoft.com/office/word/2006/wordml" xmlns:wps="http://schemas.microsoft.com/office/word/2010/wordprocessingShape" mc:Ignorable="w14 w15 w16se w16cid wp14">
-  <w:abstractNum w:abstractNumId="0" w15:restartNumberingAfterBreak="0">
+<w:numbering xmlns:wpc="http://schemas.microsoft.com/office/word/2010/wordprocessingCanvas" xmlns:mo="http://schemas.microsoft.com/office/mac/office/2008/main" xmlns:mc="http://schemas.openxmlformats.org/markup-compatibility/2006" xmlns:mv="urn:schemas-microsoft-com:mac:vml" xmlns:o="urn:schemas-microsoft-com:office:office" xmlns:r="http://schemas.openxmlformats.org/officeDocument/2006/relationships" xmlns:m="http://schemas.openxmlformats.org/officeDocument/2006/math" xmlns:v="urn:schemas-microsoft-com:vml" xmlns:wp14="http://schemas.microsoft.com/office/word/2010/wordprocessingDrawing" xmlns:wp="http://schemas.openxmlformats.org/drawingml/2006/wordprocessingDrawing" xmlns:w10="urn:schemas-microsoft-com:office:word" xmlns:w="http://schemas.openxmlformats.org/wordprocessingml/2006/main" xmlns:w14="http://schemas.microsoft.com/office/word/2010/wordml" xmlns:wpg="http://schemas.microsoft.com/office/word/2010/wordprocessingGroup" xmlns:wpi="http://schemas.microsoft.com/office/word/2010/wordprocessingInk" xmlns:wne="http://schemas.microsoft.com/office/word/2006/wordml" xmlns:wps="http://schemas.microsoft.com/office/word/2010/wordprocessingShape" mc:Ignorable="w14 wp14">
+  <w:abstractNum w:abstractNumId="0">
     <w:nsid w:val="02E534B3"/>
     <w:multiLevelType w:val="hybridMultilevel"/>
     <w:tmpl w:val="20B8BABE"/>
@@ -5928,7 +5942,7 @@
       </w:pPr>
     </w:lvl>
   </w:abstractNum>
-  <w:abstractNum w:abstractNumId="1" w15:restartNumberingAfterBreak="0">
+  <w:abstractNum w:abstractNumId="1">
     <w:nsid w:val="04CB0EF0"/>
     <w:multiLevelType w:val="hybridMultilevel"/>
     <w:tmpl w:val="7EA036E2"/>
@@ -6044,7 +6058,7 @@
       </w:pPr>
     </w:lvl>
   </w:abstractNum>
-  <w:abstractNum w:abstractNumId="2" w15:restartNumberingAfterBreak="0">
+  <w:abstractNum w:abstractNumId="2">
     <w:nsid w:val="12283524"/>
     <w:multiLevelType w:val="hybridMultilevel"/>
     <w:tmpl w:val="FE94124C"/>
@@ -6184,7 +6198,7 @@
       </w:rPr>
     </w:lvl>
   </w:abstractNum>
-  <w:abstractNum w:abstractNumId="3" w15:restartNumberingAfterBreak="0">
+  <w:abstractNum w:abstractNumId="3">
     <w:nsid w:val="1B327705"/>
     <w:multiLevelType w:val="hybridMultilevel"/>
     <w:tmpl w:val="AEF22DBE"/>
@@ -6300,7 +6314,7 @@
       </w:pPr>
     </w:lvl>
   </w:abstractNum>
-  <w:abstractNum w:abstractNumId="4" w15:restartNumberingAfterBreak="0">
+  <w:abstractNum w:abstractNumId="4">
     <w:nsid w:val="1CE82562"/>
     <w:multiLevelType w:val="hybridMultilevel"/>
     <w:tmpl w:val="D8442360"/>
@@ -6440,7 +6454,7 @@
       </w:rPr>
     </w:lvl>
   </w:abstractNum>
-  <w:abstractNum w:abstractNumId="5" w15:restartNumberingAfterBreak="0">
+  <w:abstractNum w:abstractNumId="5">
     <w:nsid w:val="21F1517C"/>
     <w:multiLevelType w:val="hybridMultilevel"/>
     <w:tmpl w:val="8B56CFCA"/>
@@ -6556,7 +6570,7 @@
       </w:pPr>
     </w:lvl>
   </w:abstractNum>
-  <w:abstractNum w:abstractNumId="6" w15:restartNumberingAfterBreak="0">
+  <w:abstractNum w:abstractNumId="6">
     <w:nsid w:val="23786AB0"/>
     <w:multiLevelType w:val="hybridMultilevel"/>
     <w:tmpl w:val="413ACFB8"/>
@@ -6672,7 +6686,7 @@
       </w:pPr>
     </w:lvl>
   </w:abstractNum>
-  <w:abstractNum w:abstractNumId="7" w15:restartNumberingAfterBreak="0">
+  <w:abstractNum w:abstractNumId="7">
     <w:nsid w:val="28601A69"/>
     <w:multiLevelType w:val="hybridMultilevel"/>
     <w:tmpl w:val="DC347004"/>
@@ -6812,7 +6826,7 @@
       </w:rPr>
     </w:lvl>
   </w:abstractNum>
-  <w:abstractNum w:abstractNumId="8" w15:restartNumberingAfterBreak="0">
+  <w:abstractNum w:abstractNumId="8">
     <w:nsid w:val="2ABD47F9"/>
     <w:multiLevelType w:val="hybridMultilevel"/>
     <w:tmpl w:val="A90E08FC"/>
@@ -6952,7 +6966,7 @@
       </w:rPr>
     </w:lvl>
   </w:abstractNum>
-  <w:abstractNum w:abstractNumId="9" w15:restartNumberingAfterBreak="0">
+  <w:abstractNum w:abstractNumId="9">
     <w:nsid w:val="2D6360DE"/>
     <w:multiLevelType w:val="hybridMultilevel"/>
     <w:tmpl w:val="D36A2170"/>
@@ -7092,7 +7106,7 @@
       </w:rPr>
     </w:lvl>
   </w:abstractNum>
-  <w:abstractNum w:abstractNumId="10" w15:restartNumberingAfterBreak="0">
+  <w:abstractNum w:abstractNumId="10">
     <w:nsid w:val="3048057F"/>
     <w:multiLevelType w:val="hybridMultilevel"/>
     <w:tmpl w:val="769239F6"/>
@@ -7181,7 +7195,7 @@
       </w:pPr>
     </w:lvl>
   </w:abstractNum>
-  <w:abstractNum w:abstractNumId="11" w15:restartNumberingAfterBreak="0">
+  <w:abstractNum w:abstractNumId="11">
     <w:nsid w:val="32ED77C3"/>
     <w:multiLevelType w:val="hybridMultilevel"/>
     <w:tmpl w:val="046CDDB8"/>
@@ -7270,7 +7284,7 @@
       </w:pPr>
     </w:lvl>
   </w:abstractNum>
-  <w:abstractNum w:abstractNumId="12" w15:restartNumberingAfterBreak="0">
+  <w:abstractNum w:abstractNumId="12">
     <w:nsid w:val="360D5A32"/>
     <w:multiLevelType w:val="multilevel"/>
     <w:tmpl w:val="8BC2106A"/>
@@ -7395,7 +7409,7 @@
       </w:pPr>
     </w:lvl>
   </w:abstractNum>
-  <w:abstractNum w:abstractNumId="13" w15:restartNumberingAfterBreak="0">
+  <w:abstractNum w:abstractNumId="13">
     <w:nsid w:val="3C317727"/>
     <w:multiLevelType w:val="hybridMultilevel"/>
     <w:tmpl w:val="58540E56"/>
@@ -7508,7 +7522,7 @@
       </w:pPr>
     </w:lvl>
   </w:abstractNum>
-  <w:abstractNum w:abstractNumId="14" w15:restartNumberingAfterBreak="0">
+  <w:abstractNum w:abstractNumId="14">
     <w:nsid w:val="3CC50560"/>
     <w:multiLevelType w:val="hybridMultilevel"/>
     <w:tmpl w:val="D61C987E"/>
@@ -7648,7 +7662,7 @@
       </w:rPr>
     </w:lvl>
   </w:abstractNum>
-  <w:abstractNum w:abstractNumId="15" w15:restartNumberingAfterBreak="0">
+  <w:abstractNum w:abstractNumId="15">
     <w:nsid w:val="419002EF"/>
     <w:multiLevelType w:val="hybridMultilevel"/>
     <w:tmpl w:val="CA32756E"/>
@@ -7761,7 +7775,7 @@
       </w:pPr>
     </w:lvl>
   </w:abstractNum>
-  <w:abstractNum w:abstractNumId="16" w15:restartNumberingAfterBreak="0">
+  <w:abstractNum w:abstractNumId="16">
     <w:nsid w:val="430C7326"/>
     <w:multiLevelType w:val="multilevel"/>
     <w:tmpl w:val="CF268320"/>
@@ -7877,7 +7891,7 @@
       </w:pPr>
     </w:lvl>
   </w:abstractNum>
-  <w:abstractNum w:abstractNumId="17" w15:restartNumberingAfterBreak="0">
+  <w:abstractNum w:abstractNumId="17">
     <w:nsid w:val="4BDE4C2D"/>
     <w:multiLevelType w:val="hybridMultilevel"/>
     <w:tmpl w:val="35F6AB80"/>
@@ -8017,7 +8031,7 @@
       </w:rPr>
     </w:lvl>
   </w:abstractNum>
-  <w:abstractNum w:abstractNumId="18" w15:restartNumberingAfterBreak="0">
+  <w:abstractNum w:abstractNumId="18">
     <w:nsid w:val="4D115D1D"/>
     <w:multiLevelType w:val="hybridMultilevel"/>
     <w:tmpl w:val="B4A8FF20"/>
@@ -8106,7 +8120,7 @@
       </w:pPr>
     </w:lvl>
   </w:abstractNum>
-  <w:abstractNum w:abstractNumId="19" w15:restartNumberingAfterBreak="0">
+  <w:abstractNum w:abstractNumId="19">
     <w:nsid w:val="4E23524E"/>
     <w:multiLevelType w:val="hybridMultilevel"/>
     <w:tmpl w:val="1858389C"/>
@@ -8219,7 +8233,7 @@
       </w:rPr>
     </w:lvl>
   </w:abstractNum>
-  <w:abstractNum w:abstractNumId="20" w15:restartNumberingAfterBreak="0">
+  <w:abstractNum w:abstractNumId="20">
     <w:nsid w:val="517C3ACC"/>
     <w:multiLevelType w:val="hybridMultilevel"/>
     <w:tmpl w:val="BEBE2BBE"/>
@@ -8359,7 +8373,7 @@
       </w:rPr>
     </w:lvl>
   </w:abstractNum>
-  <w:abstractNum w:abstractNumId="21" w15:restartNumberingAfterBreak="0">
+  <w:abstractNum w:abstractNumId="21">
     <w:nsid w:val="518B113C"/>
     <w:multiLevelType w:val="hybridMultilevel"/>
     <w:tmpl w:val="C7720CF4"/>
@@ -8499,7 +8513,7 @@
       </w:rPr>
     </w:lvl>
   </w:abstractNum>
-  <w:abstractNum w:abstractNumId="22" w15:restartNumberingAfterBreak="0">
+  <w:abstractNum w:abstractNumId="22">
     <w:nsid w:val="58E22EE3"/>
     <w:multiLevelType w:val="hybridMultilevel"/>
     <w:tmpl w:val="ED4E8EA8"/>
@@ -8639,7 +8653,7 @@
       </w:rPr>
     </w:lvl>
   </w:abstractNum>
-  <w:abstractNum w:abstractNumId="23" w15:restartNumberingAfterBreak="0">
+  <w:abstractNum w:abstractNumId="23">
     <w:nsid w:val="58EF1CD0"/>
     <w:multiLevelType w:val="hybridMultilevel"/>
     <w:tmpl w:val="22661B04"/>
@@ -8752,7 +8766,7 @@
       </w:pPr>
     </w:lvl>
   </w:abstractNum>
-  <w:abstractNum w:abstractNumId="24" w15:restartNumberingAfterBreak="0">
+  <w:abstractNum w:abstractNumId="24">
     <w:nsid w:val="5D0419A5"/>
     <w:multiLevelType w:val="hybridMultilevel"/>
     <w:tmpl w:val="1C4030F2"/>
@@ -8864,7 +8878,7 @@
       </w:rPr>
     </w:lvl>
   </w:abstractNum>
-  <w:abstractNum w:abstractNumId="25" w15:restartNumberingAfterBreak="0">
+  <w:abstractNum w:abstractNumId="25">
     <w:nsid w:val="65413D6C"/>
     <w:multiLevelType w:val="hybridMultilevel"/>
     <w:tmpl w:val="2B1A117C"/>
@@ -9004,7 +9018,7 @@
       </w:rPr>
     </w:lvl>
   </w:abstractNum>
-  <w:abstractNum w:abstractNumId="26" w15:restartNumberingAfterBreak="0">
+  <w:abstractNum w:abstractNumId="26">
     <w:nsid w:val="6BA90EC9"/>
     <w:multiLevelType w:val="hybridMultilevel"/>
     <w:tmpl w:val="FA04121E"/>
@@ -9093,7 +9107,7 @@
       </w:pPr>
     </w:lvl>
   </w:abstractNum>
-  <w:abstractNum w:abstractNumId="27" w15:restartNumberingAfterBreak="0">
+  <w:abstractNum w:abstractNumId="27">
     <w:nsid w:val="6CBB1122"/>
     <w:multiLevelType w:val="hybridMultilevel"/>
     <w:tmpl w:val="70CCE266"/>
@@ -9205,7 +9219,7 @@
       </w:rPr>
     </w:lvl>
   </w:abstractNum>
-  <w:abstractNum w:abstractNumId="28" w15:restartNumberingAfterBreak="0">
+  <w:abstractNum w:abstractNumId="28">
     <w:nsid w:val="7BDB496E"/>
     <w:multiLevelType w:val="multilevel"/>
     <w:tmpl w:val="7E3A156A"/>
@@ -9318,7 +9332,7 @@
       </w:pPr>
     </w:lvl>
   </w:abstractNum>
-  <w:abstractNum w:abstractNumId="29" w15:restartNumberingAfterBreak="0">
+  <w:abstractNum w:abstractNumId="29">
     <w:nsid w:val="7CD015C5"/>
     <w:multiLevelType w:val="hybridMultilevel"/>
     <w:tmpl w:val="F2A8AE3A"/>
@@ -9528,7 +9542,7 @@
 </file>
 
 <file path=word/styles.xml><?xml version="1.0" encoding="utf-8"?>
-<w:styles xmlns:mc="http://schemas.openxmlformats.org/markup-compatibility/2006" xmlns:r="http://schemas.openxmlformats.org/officeDocument/2006/relationships" xmlns:w="http://schemas.openxmlformats.org/wordprocessingml/2006/main" xmlns:w14="http://schemas.microsoft.com/office/word/2010/wordml" xmlns:w15="http://schemas.microsoft.com/office/word/2012/wordml" xmlns:w16cid="http://schemas.microsoft.com/office/word/2016/wordml/cid" xmlns:w16se="http://schemas.microsoft.com/office/word/2015/wordml/symex" mc:Ignorable="w14 w15 w16se w16cid">
+<w:styles xmlns:mc="http://schemas.openxmlformats.org/markup-compatibility/2006" xmlns:r="http://schemas.openxmlformats.org/officeDocument/2006/relationships" xmlns:w="http://schemas.openxmlformats.org/wordprocessingml/2006/main" xmlns:w14="http://schemas.microsoft.com/office/word/2010/wordml" mc:Ignorable="w14">
   <w:docDefaults>
     <w:rPrDefault>
       <w:rPr>
@@ -9538,367 +9552,154 @@
     </w:rPrDefault>
     <w:pPrDefault/>
   </w:docDefaults>
-  <w:latentStyles w:defLockedState="0" w:defUIPriority="0" w:defSemiHidden="0" w:defUnhideWhenUsed="0" w:defQFormat="0" w:count="376">
-    <w:lsdException w:name="Normal" w:qFormat="1"/>
-    <w:lsdException w:name="heading 1" w:qFormat="1"/>
-    <w:lsdException w:name="heading 2" w:qFormat="1"/>
-    <w:lsdException w:name="heading 3" w:qFormat="1"/>
-    <w:lsdException w:name="heading 4" w:qFormat="1"/>
-    <w:lsdException w:name="heading 5" w:qFormat="1"/>
-    <w:lsdException w:name="heading 6" w:semiHidden="1" w:unhideWhenUsed="1" w:qFormat="1"/>
-    <w:lsdException w:name="heading 7" w:semiHidden="1" w:unhideWhenUsed="1" w:qFormat="1"/>
-    <w:lsdException w:name="heading 8" w:semiHidden="1" w:unhideWhenUsed="1" w:qFormat="1"/>
-    <w:lsdException w:name="heading 9" w:semiHidden="1" w:unhideWhenUsed="1" w:qFormat="1"/>
-    <w:lsdException w:name="index 1" w:semiHidden="1" w:unhideWhenUsed="1"/>
-    <w:lsdException w:name="index 2" w:semiHidden="1" w:unhideWhenUsed="1"/>
-    <w:lsdException w:name="index 3" w:semiHidden="1" w:unhideWhenUsed="1"/>
-    <w:lsdException w:name="index 4" w:semiHidden="1" w:unhideWhenUsed="1"/>
-    <w:lsdException w:name="index 5" w:semiHidden="1" w:unhideWhenUsed="1"/>
-    <w:lsdException w:name="index 6" w:semiHidden="1" w:unhideWhenUsed="1"/>
-    <w:lsdException w:name="index 7" w:semiHidden="1" w:unhideWhenUsed="1"/>
-    <w:lsdException w:name="index 8" w:semiHidden="1" w:unhideWhenUsed="1"/>
-    <w:lsdException w:name="index 9" w:semiHidden="1" w:unhideWhenUsed="1"/>
-    <w:lsdException w:name="toc 1" w:semiHidden="1" w:uiPriority="39" w:unhideWhenUsed="1"/>
-    <w:lsdException w:name="toc 2" w:semiHidden="1" w:uiPriority="39" w:unhideWhenUsed="1"/>
-    <w:lsdException w:name="toc 3" w:semiHidden="1" w:uiPriority="39" w:unhideWhenUsed="1"/>
-    <w:lsdException w:name="toc 4" w:semiHidden="1" w:unhideWhenUsed="1"/>
-    <w:lsdException w:name="toc 5" w:semiHidden="1" w:unhideWhenUsed="1"/>
-    <w:lsdException w:name="toc 6" w:semiHidden="1" w:unhideWhenUsed="1"/>
-    <w:lsdException w:name="toc 7" w:semiHidden="1" w:unhideWhenUsed="1"/>
-    <w:lsdException w:name="toc 8" w:semiHidden="1" w:unhideWhenUsed="1"/>
-    <w:lsdException w:name="toc 9" w:semiHidden="1" w:unhideWhenUsed="1"/>
-    <w:lsdException w:name="Normal Indent" w:semiHidden="1" w:unhideWhenUsed="1"/>
-    <w:lsdException w:name="footnote text" w:semiHidden="1" w:unhideWhenUsed="1"/>
-    <w:lsdException w:name="annotation text" w:semiHidden="1" w:unhideWhenUsed="1"/>
-    <w:lsdException w:name="header" w:semiHidden="1" w:unhideWhenUsed="1"/>
-    <w:lsdException w:name="footer" w:semiHidden="1" w:unhideWhenUsed="1"/>
-    <w:lsdException w:name="index heading" w:semiHidden="1" w:unhideWhenUsed="1"/>
-    <w:lsdException w:name="caption" w:semiHidden="1" w:unhideWhenUsed="1" w:qFormat="1"/>
-    <w:lsdException w:name="table of figures" w:semiHidden="1" w:uiPriority="99" w:unhideWhenUsed="1"/>
-    <w:lsdException w:name="envelope address" w:semiHidden="1" w:unhideWhenUsed="1"/>
-    <w:lsdException w:name="envelope return" w:semiHidden="1" w:unhideWhenUsed="1"/>
-    <w:lsdException w:name="footnote reference" w:semiHidden="1" w:unhideWhenUsed="1"/>
-    <w:lsdException w:name="annotation reference" w:semiHidden="1" w:unhideWhenUsed="1"/>
-    <w:lsdException w:name="line number" w:semiHidden="1" w:unhideWhenUsed="1"/>
-    <w:lsdException w:name="page number" w:semiHidden="1" w:unhideWhenUsed="1"/>
-    <w:lsdException w:name="endnote reference" w:semiHidden="1" w:unhideWhenUsed="1"/>
-    <w:lsdException w:name="endnote text" w:semiHidden="1" w:unhideWhenUsed="1"/>
-    <w:lsdException w:name="table of authorities" w:semiHidden="1" w:unhideWhenUsed="1"/>
-    <w:lsdException w:name="macro" w:semiHidden="1" w:unhideWhenUsed="1"/>
-    <w:lsdException w:name="toa heading" w:semiHidden="1" w:unhideWhenUsed="1"/>
-    <w:lsdException w:name="List" w:semiHidden="1" w:unhideWhenUsed="1"/>
-    <w:lsdException w:name="List Number" w:semiHidden="1" w:unhideWhenUsed="1"/>
-    <w:lsdException w:name="List 2" w:semiHidden="1" w:unhideWhenUsed="1"/>
-    <w:lsdException w:name="List 5" w:semiHidden="1" w:unhideWhenUsed="1"/>
-    <w:lsdException w:name="List Bullet 2" w:semiHidden="1" w:unhideWhenUsed="1"/>
-    <w:lsdException w:name="List Bullet 3" w:semiHidden="1" w:unhideWhenUsed="1"/>
-    <w:lsdException w:name="List Bullet 4" w:semiHidden="1" w:unhideWhenUsed="1"/>
-    <w:lsdException w:name="List Bullet 5" w:semiHidden="1" w:unhideWhenUsed="1"/>
-    <w:lsdException w:name="List Number 2" w:semiHidden="1" w:unhideWhenUsed="1"/>
-    <w:lsdException w:name="List Number 3" w:semiHidden="1" w:unhideWhenUsed="1"/>
-    <w:lsdException w:name="List Number 4" w:semiHidden="1" w:unhideWhenUsed="1"/>
-    <w:lsdException w:name="List Number 5" w:semiHidden="1" w:unhideWhenUsed="1"/>
-    <w:lsdException w:name="Title" w:qFormat="1"/>
-    <w:lsdException w:name="Closing" w:semiHidden="1" w:unhideWhenUsed="1"/>
-    <w:lsdException w:name="Signature" w:semiHidden="1" w:unhideWhenUsed="1"/>
-    <w:lsdException w:name="Default Paragraph Font" w:semiHidden="1" w:unhideWhenUsed="1"/>
-    <w:lsdException w:name="Body Text" w:semiHidden="1" w:unhideWhenUsed="1"/>
-    <w:lsdException w:name="Body Text Indent" w:semiHidden="1" w:unhideWhenUsed="1"/>
-    <w:lsdException w:name="List Continue" w:semiHidden="1" w:unhideWhenUsed="1"/>
-    <w:lsdException w:name="List Continue 2" w:semiHidden="1" w:unhideWhenUsed="1"/>
-    <w:lsdException w:name="List Continue 3" w:semiHidden="1" w:unhideWhenUsed="1"/>
-    <w:lsdException w:name="List Continue 4" w:semiHidden="1" w:unhideWhenUsed="1"/>
-    <w:lsdException w:name="List Continue 5" w:semiHidden="1" w:unhideWhenUsed="1"/>
-    <w:lsdException w:name="Subtitle" w:qFormat="1"/>
-    <w:lsdException w:name="Body Text First Indent" w:semiHidden="1" w:unhideWhenUsed="1"/>
-    <w:lsdException w:name="Body Text First Indent 2" w:semiHidden="1" w:unhideWhenUsed="1"/>
-    <w:lsdException w:name="Note Heading" w:semiHidden="1" w:unhideWhenUsed="1"/>
-    <w:lsdException w:name="Body Text 2" w:semiHidden="1" w:unhideWhenUsed="1"/>
-    <w:lsdException w:name="Body Text 3" w:semiHidden="1" w:unhideWhenUsed="1"/>
-    <w:lsdException w:name="Body Text Indent 2" w:semiHidden="1" w:unhideWhenUsed="1"/>
-    <w:lsdException w:name="Body Text Indent 3" w:semiHidden="1" w:unhideWhenUsed="1"/>
-    <w:lsdException w:name="Block Text" w:semiHidden="1" w:unhideWhenUsed="1"/>
-    <w:lsdException w:name="Hyperlink" w:semiHidden="1" w:uiPriority="99" w:unhideWhenUsed="1"/>
-    <w:lsdException w:name="FollowedHyperlink" w:semiHidden="1" w:unhideWhenUsed="1"/>
-    <w:lsdException w:name="Strong" w:qFormat="1"/>
-    <w:lsdException w:name="Emphasis" w:qFormat="1"/>
-    <w:lsdException w:name="Document Map" w:semiHidden="1" w:unhideWhenUsed="1"/>
-    <w:lsdException w:name="Plain Text" w:semiHidden="1" w:unhideWhenUsed="1"/>
-    <w:lsdException w:name="E-mail Signature" w:semiHidden="1" w:unhideWhenUsed="1"/>
-    <w:lsdException w:name="HTML Top of Form" w:semiHidden="1" w:unhideWhenUsed="1"/>
-    <w:lsdException w:name="HTML Bottom of Form" w:semiHidden="1" w:unhideWhenUsed="1"/>
-    <w:lsdException w:name="Normal (Web)" w:semiHidden="1" w:unhideWhenUsed="1"/>
-    <w:lsdException w:name="HTML Acronym" w:semiHidden="1" w:unhideWhenUsed="1"/>
-    <w:lsdException w:name="HTML Address" w:semiHidden="1" w:unhideWhenUsed="1"/>
-    <w:lsdException w:name="HTML Cite" w:semiHidden="1" w:unhideWhenUsed="1"/>
-    <w:lsdException w:name="HTML Code" w:semiHidden="1" w:unhideWhenUsed="1"/>
-    <w:lsdException w:name="HTML Definition" w:semiHidden="1" w:unhideWhenUsed="1"/>
-    <w:lsdException w:name="HTML Keyboard" w:semiHidden="1" w:unhideWhenUsed="1"/>
-    <w:lsdException w:name="HTML Preformatted" w:semiHidden="1" w:unhideWhenUsed="1"/>
-    <w:lsdException w:name="HTML Sample" w:semiHidden="1" w:unhideWhenUsed="1"/>
-    <w:lsdException w:name="HTML Typewriter" w:semiHidden="1" w:unhideWhenUsed="1"/>
-    <w:lsdException w:name="HTML Variable" w:semiHidden="1" w:unhideWhenUsed="1"/>
-    <w:lsdException w:name="Normal Table" w:semiHidden="1" w:unhideWhenUsed="1"/>
-    <w:lsdException w:name="annotation subject" w:semiHidden="1" w:unhideWhenUsed="1"/>
-    <w:lsdException w:name="No List" w:semiHidden="1" w:unhideWhenUsed="1"/>
-    <w:lsdException w:name="Outline List 1" w:semiHidden="1" w:unhideWhenUsed="1"/>
-    <w:lsdException w:name="Outline List 2" w:semiHidden="1" w:unhideWhenUsed="1"/>
-    <w:lsdException w:name="Outline List 3" w:semiHidden="1" w:unhideWhenUsed="1"/>
-    <w:lsdException w:name="Table Simple 1" w:semiHidden="1" w:unhideWhenUsed="1"/>
-    <w:lsdException w:name="Table Simple 2" w:semiHidden="1" w:unhideWhenUsed="1"/>
-    <w:lsdException w:name="Table Simple 3" w:semiHidden="1" w:unhideWhenUsed="1"/>
-    <w:lsdException w:name="Table Classic 1" w:semiHidden="1" w:unhideWhenUsed="1"/>
-    <w:lsdException w:name="Table Classic 2" w:semiHidden="1" w:unhideWhenUsed="1"/>
-    <w:lsdException w:name="Table Classic 3" w:semiHidden="1" w:unhideWhenUsed="1"/>
-    <w:lsdException w:name="Table Classic 4" w:semiHidden="1" w:unhideWhenUsed="1"/>
-    <w:lsdException w:name="Table Colorful 1" w:semiHidden="1" w:unhideWhenUsed="1"/>
-    <w:lsdException w:name="Table Colorful 2" w:semiHidden="1" w:unhideWhenUsed="1"/>
-    <w:lsdException w:name="Table Colorful 3" w:semiHidden="1" w:unhideWhenUsed="1"/>
-    <w:lsdException w:name="Table Columns 1" w:semiHidden="1" w:unhideWhenUsed="1"/>
-    <w:lsdException w:name="Table Columns 2" w:semiHidden="1" w:unhideWhenUsed="1"/>
-    <w:lsdException w:name="Table Columns 3" w:semiHidden="1" w:unhideWhenUsed="1"/>
-    <w:lsdException w:name="Table Columns 4" w:semiHidden="1" w:unhideWhenUsed="1"/>
-    <w:lsdException w:name="Table Columns 5" w:semiHidden="1" w:unhideWhenUsed="1"/>
-    <w:lsdException w:name="Table Grid 1" w:semiHidden="1" w:unhideWhenUsed="1"/>
-    <w:lsdException w:name="Table Grid 2" w:semiHidden="1" w:unhideWhenUsed="1"/>
-    <w:lsdException w:name="Table Grid 3" w:semiHidden="1" w:unhideWhenUsed="1"/>
-    <w:lsdException w:name="Table Grid 4" w:semiHidden="1" w:unhideWhenUsed="1"/>
-    <w:lsdException w:name="Table Grid 5" w:semiHidden="1" w:unhideWhenUsed="1"/>
-    <w:lsdException w:name="Table Grid 6" w:semiHidden="1" w:unhideWhenUsed="1"/>
-    <w:lsdException w:name="Table Grid 7" w:semiHidden="1" w:unhideWhenUsed="1"/>
-    <w:lsdException w:name="Table Grid 8" w:semiHidden="1" w:unhideWhenUsed="1"/>
-    <w:lsdException w:name="Table List 1" w:semiHidden="1" w:unhideWhenUsed="1"/>
-    <w:lsdException w:name="Table List 2" w:semiHidden="1" w:unhideWhenUsed="1"/>
-    <w:lsdException w:name="Table List 3" w:semiHidden="1" w:unhideWhenUsed="1"/>
-    <w:lsdException w:name="Table List 4" w:semiHidden="1" w:unhideWhenUsed="1"/>
-    <w:lsdException w:name="Table List 5" w:semiHidden="1" w:unhideWhenUsed="1"/>
-    <w:lsdException w:name="Table List 6" w:semiHidden="1" w:unhideWhenUsed="1"/>
-    <w:lsdException w:name="Table List 7" w:semiHidden="1" w:unhideWhenUsed="1"/>
-    <w:lsdException w:name="Table List 8" w:semiHidden="1" w:unhideWhenUsed="1"/>
-    <w:lsdException w:name="Table 3D effects 1" w:semiHidden="1" w:unhideWhenUsed="1"/>
-    <w:lsdException w:name="Table 3D effects 2" w:semiHidden="1" w:unhideWhenUsed="1"/>
-    <w:lsdException w:name="Table 3D effects 3" w:semiHidden="1" w:unhideWhenUsed="1"/>
-    <w:lsdException w:name="Table Contemporary" w:semiHidden="1" w:unhideWhenUsed="1"/>
-    <w:lsdException w:name="Table Elegant" w:semiHidden="1" w:unhideWhenUsed="1"/>
-    <w:lsdException w:name="Table Professional" w:semiHidden="1" w:unhideWhenUsed="1"/>
-    <w:lsdException w:name="Table Subtle 1" w:semiHidden="1" w:unhideWhenUsed="1"/>
-    <w:lsdException w:name="Table Subtle 2" w:semiHidden="1" w:unhideWhenUsed="1"/>
-    <w:lsdException w:name="Table Web 1" w:semiHidden="1" w:unhideWhenUsed="1"/>
-    <w:lsdException w:name="Table Web 2" w:semiHidden="1" w:unhideWhenUsed="1"/>
-    <w:lsdException w:name="Table Web 3" w:semiHidden="1" w:unhideWhenUsed="1"/>
-    <w:lsdException w:name="Balloon Text" w:semiHidden="1" w:unhideWhenUsed="1"/>
-    <w:lsdException w:name="Table Theme" w:semiHidden="1" w:unhideWhenUsed="1"/>
-    <w:lsdException w:name="Placeholder Text" w:semiHidden="1" w:uiPriority="99"/>
-    <w:lsdException w:name="No Spacing" w:uiPriority="1" w:qFormat="1"/>
-    <w:lsdException w:name="Light Shading" w:uiPriority="60"/>
-    <w:lsdException w:name="Light List" w:uiPriority="61"/>
-    <w:lsdException w:name="Light Grid" w:uiPriority="62"/>
-    <w:lsdException w:name="Medium Shading 1" w:uiPriority="63"/>
-    <w:lsdException w:name="Medium Shading 2" w:uiPriority="64"/>
-    <w:lsdException w:name="Medium List 1" w:uiPriority="65"/>
-    <w:lsdException w:name="Medium List 2" w:uiPriority="66"/>
-    <w:lsdException w:name="Medium Grid 1" w:uiPriority="67"/>
-    <w:lsdException w:name="Medium Grid 2" w:uiPriority="68"/>
-    <w:lsdException w:name="Medium Grid 3" w:uiPriority="69"/>
-    <w:lsdException w:name="Dark List" w:uiPriority="70"/>
-    <w:lsdException w:name="Colorful Shading" w:uiPriority="71"/>
-    <w:lsdException w:name="Colorful List" w:uiPriority="72"/>
-    <w:lsdException w:name="Colorful Grid" w:uiPriority="73"/>
-    <w:lsdException w:name="Light Shading Accent 1" w:uiPriority="60"/>
-    <w:lsdException w:name="Light List Accent 1" w:uiPriority="61"/>
-    <w:lsdException w:name="Light Grid Accent 1" w:uiPriority="62"/>
-    <w:lsdException w:name="Medium Shading 1 Accent 1" w:uiPriority="63"/>
-    <w:lsdException w:name="Medium Shading 2 Accent 1" w:uiPriority="64"/>
-    <w:lsdException w:name="Medium List 1 Accent 1" w:uiPriority="65"/>
-    <w:lsdException w:name="Revision" w:semiHidden="1" w:uiPriority="99"/>
-    <w:lsdException w:name="List Paragraph" w:uiPriority="34" w:qFormat="1"/>
-    <w:lsdException w:name="Quote" w:uiPriority="29" w:qFormat="1"/>
-    <w:lsdException w:name="Intense Quote" w:uiPriority="30" w:qFormat="1"/>
-    <w:lsdException w:name="Medium List 2 Accent 1" w:uiPriority="66"/>
-    <w:lsdException w:name="Medium Grid 1 Accent 1" w:uiPriority="67"/>
-    <w:lsdException w:name="Medium Grid 2 Accent 1" w:uiPriority="68"/>
-    <w:lsdException w:name="Medium Grid 3 Accent 1" w:uiPriority="69"/>
-    <w:lsdException w:name="Dark List Accent 1" w:uiPriority="70"/>
-    <w:lsdException w:name="Colorful Shading Accent 1" w:uiPriority="71"/>
-    <w:lsdException w:name="Colorful List Accent 1" w:uiPriority="72"/>
-    <w:lsdException w:name="Colorful Grid Accent 1" w:uiPriority="73"/>
-    <w:lsdException w:name="Light Shading Accent 2" w:uiPriority="60"/>
-    <w:lsdException w:name="Light List Accent 2" w:uiPriority="61"/>
-    <w:lsdException w:name="Light Grid Accent 2" w:uiPriority="62"/>
-    <w:lsdException w:name="Medium Shading 1 Accent 2" w:uiPriority="63"/>
-    <w:lsdException w:name="Medium Shading 2 Accent 2" w:uiPriority="64"/>
-    <w:lsdException w:name="Medium List 1 Accent 2" w:uiPriority="65"/>
-    <w:lsdException w:name="Medium List 2 Accent 2" w:uiPriority="66"/>
-    <w:lsdException w:name="Medium Grid 1 Accent 2" w:uiPriority="67"/>
-    <w:lsdException w:name="Medium Grid 2 Accent 2" w:uiPriority="68"/>
-    <w:lsdException w:name="Medium Grid 3 Accent 2" w:uiPriority="69"/>
-    <w:lsdException w:name="Dark List Accent 2" w:uiPriority="70"/>
-    <w:lsdException w:name="Colorful Shading Accent 2" w:uiPriority="71"/>
-    <w:lsdException w:name="Colorful List Accent 2" w:uiPriority="72"/>
-    <w:lsdException w:name="Colorful Grid Accent 2" w:uiPriority="73"/>
-    <w:lsdException w:name="Light Shading Accent 3" w:uiPriority="60"/>
-    <w:lsdException w:name="Light List Accent 3" w:uiPriority="61"/>
-    <w:lsdException w:name="Light Grid Accent 3" w:uiPriority="62"/>
-    <w:lsdException w:name="Medium Shading 1 Accent 3" w:uiPriority="63"/>
-    <w:lsdException w:name="Medium Shading 2 Accent 3" w:uiPriority="64"/>
-    <w:lsdException w:name="Medium List 1 Accent 3" w:uiPriority="65"/>
-    <w:lsdException w:name="Medium List 2 Accent 3" w:uiPriority="66"/>
-    <w:lsdException w:name="Medium Grid 1 Accent 3" w:uiPriority="67"/>
-    <w:lsdException w:name="Medium Grid 2 Accent 3" w:uiPriority="68"/>
-    <w:lsdException w:name="Medium Grid 3 Accent 3" w:uiPriority="69"/>
-    <w:lsdException w:name="Dark List Accent 3" w:uiPriority="70"/>
-    <w:lsdException w:name="Colorful Shading Accent 3" w:uiPriority="71"/>
-    <w:lsdException w:name="Colorful List Accent 3" w:uiPriority="72"/>
-    <w:lsdException w:name="Colorful Grid Accent 3" w:uiPriority="73"/>
-    <w:lsdException w:name="Light Shading Accent 4" w:uiPriority="60"/>
-    <w:lsdException w:name="Light List Accent 4" w:uiPriority="61"/>
-    <w:lsdException w:name="Light Grid Accent 4" w:uiPriority="62"/>
-    <w:lsdException w:name="Medium Shading 1 Accent 4" w:uiPriority="63"/>
-    <w:lsdException w:name="Medium Shading 2 Accent 4" w:uiPriority="64"/>
-    <w:lsdException w:name="Medium List 1 Accent 4" w:uiPriority="65"/>
-    <w:lsdException w:name="Medium List 2 Accent 4" w:uiPriority="66"/>
-    <w:lsdException w:name="Medium Grid 1 Accent 4" w:uiPriority="67"/>
-    <w:lsdException w:name="Medium Grid 2 Accent 4" w:uiPriority="68"/>
-    <w:lsdException w:name="Medium Grid 3 Accent 4" w:uiPriority="69"/>
-    <w:lsdException w:name="Dark List Accent 4" w:uiPriority="70"/>
-    <w:lsdException w:name="Colorful Shading Accent 4" w:uiPriority="71"/>
-    <w:lsdException w:name="Colorful List Accent 4" w:uiPriority="72"/>
-    <w:lsdException w:name="Colorful Grid Accent 4" w:uiPriority="73"/>
-    <w:lsdException w:name="Light Shading Accent 5" w:uiPriority="60"/>
-    <w:lsdException w:name="Light List Accent 5" w:uiPriority="61"/>
-    <w:lsdException w:name="Light Grid Accent 5" w:uiPriority="62"/>
-    <w:lsdException w:name="Medium Shading 1 Accent 5" w:uiPriority="63"/>
-    <w:lsdException w:name="Medium Shading 2 Accent 5" w:uiPriority="64"/>
-    <w:lsdException w:name="Medium List 1 Accent 5" w:uiPriority="65"/>
-    <w:lsdException w:name="Medium List 2 Accent 5" w:uiPriority="66"/>
-    <w:lsdException w:name="Medium Grid 1 Accent 5" w:uiPriority="67"/>
-    <w:lsdException w:name="Medium Grid 2 Accent 5" w:uiPriority="68"/>
-    <w:lsdException w:name="Medium Grid 3 Accent 5" w:uiPriority="69"/>
-    <w:lsdException w:name="Dark List Accent 5" w:uiPriority="70"/>
-    <w:lsdException w:name="Colorful Shading Accent 5" w:uiPriority="71"/>
-    <w:lsdException w:name="Colorful List Accent 5" w:uiPriority="72"/>
-    <w:lsdException w:name="Colorful Grid Accent 5" w:uiPriority="73"/>
-    <w:lsdException w:name="Light Shading Accent 6" w:uiPriority="60"/>
-    <w:lsdException w:name="Light List Accent 6" w:uiPriority="61"/>
-    <w:lsdException w:name="Light Grid Accent 6" w:uiPriority="62"/>
-    <w:lsdException w:name="Medium Shading 1 Accent 6" w:uiPriority="63"/>
-    <w:lsdException w:name="Medium Shading 2 Accent 6" w:uiPriority="64"/>
-    <w:lsdException w:name="Medium List 1 Accent 6" w:uiPriority="65"/>
-    <w:lsdException w:name="Medium List 2 Accent 6" w:uiPriority="66"/>
-    <w:lsdException w:name="Medium Grid 1 Accent 6" w:uiPriority="67"/>
-    <w:lsdException w:name="Medium Grid 2 Accent 6" w:uiPriority="68"/>
-    <w:lsdException w:name="Medium Grid 3 Accent 6" w:uiPriority="69"/>
-    <w:lsdException w:name="Dark List Accent 6" w:uiPriority="70"/>
-    <w:lsdException w:name="Colorful Shading Accent 6" w:uiPriority="71"/>
-    <w:lsdException w:name="Colorful List Accent 6" w:uiPriority="72"/>
-    <w:lsdException w:name="Colorful Grid Accent 6" w:uiPriority="73"/>
-    <w:lsdException w:name="Subtle Emphasis" w:uiPriority="19" w:qFormat="1"/>
-    <w:lsdException w:name="Intense Emphasis" w:uiPriority="21" w:qFormat="1"/>
-    <w:lsdException w:name="Subtle Reference" w:uiPriority="31" w:qFormat="1"/>
-    <w:lsdException w:name="Intense Reference" w:uiPriority="32" w:qFormat="1"/>
-    <w:lsdException w:name="Book Title" w:uiPriority="33" w:qFormat="1"/>
-    <w:lsdException w:name="Bibliography" w:semiHidden="1" w:uiPriority="37" w:unhideWhenUsed="1"/>
-    <w:lsdException w:name="TOC Heading" w:semiHidden="1" w:uiPriority="39" w:unhideWhenUsed="1" w:qFormat="1"/>
-    <w:lsdException w:name="Grid Table 4" w:uiPriority="49"/>
-    <w:lsdException w:name="Grid Table 5 Dark" w:uiPriority="50"/>
-    <w:lsdException w:name="Grid Table 6 Colorful" w:uiPriority="51"/>
-    <w:lsdException w:name="Grid Table 7 Colorful" w:uiPriority="52"/>
-    <w:lsdException w:name="Grid Table 1 Light Accent 1" w:uiPriority="46"/>
-    <w:lsdException w:name="Grid Table 2 Accent 1" w:uiPriority="47"/>
-    <w:lsdException w:name="Grid Table 3 Accent 1" w:uiPriority="48"/>
-    <w:lsdException w:name="Grid Table 4 Accent 1" w:uiPriority="49"/>
-    <w:lsdException w:name="Grid Table 5 Dark Accent 1" w:uiPriority="50"/>
-    <w:lsdException w:name="Grid Table 6 Colorful Accent 1" w:uiPriority="51"/>
-    <w:lsdException w:name="Grid Table 7 Colorful Accent 1" w:uiPriority="52"/>
-    <w:lsdException w:name="Grid Table 1 Light Accent 2" w:uiPriority="46"/>
-    <w:lsdException w:name="Grid Table 2 Accent 2" w:uiPriority="47"/>
-    <w:lsdException w:name="Grid Table 3 Accent 2" w:uiPriority="48"/>
-    <w:lsdException w:name="Grid Table 4 Accent 2" w:uiPriority="49"/>
-    <w:lsdException w:name="Grid Table 5 Dark Accent 2" w:uiPriority="50"/>
-    <w:lsdException w:name="Grid Table 6 Colorful Accent 2" w:uiPriority="51"/>
-    <w:lsdException w:name="Grid Table 7 Colorful Accent 2" w:uiPriority="52"/>
-    <w:lsdException w:name="Grid Table 1 Light Accent 3" w:uiPriority="46"/>
-    <w:lsdException w:name="Grid Table 2 Accent 3" w:uiPriority="47"/>
-    <w:lsdException w:name="Grid Table 3 Accent 3" w:uiPriority="48"/>
-    <w:lsdException w:name="Grid Table 4 Accent 3" w:uiPriority="49"/>
-    <w:lsdException w:name="Grid Table 5 Dark Accent 3" w:uiPriority="50"/>
-    <w:lsdException w:name="Grid Table 6 Colorful Accent 3" w:uiPriority="51"/>
-    <w:lsdException w:name="Grid Table 7 Colorful Accent 3" w:uiPriority="52"/>
-    <w:lsdException w:name="Grid Table 1 Light Accent 4" w:uiPriority="46"/>
-    <w:lsdException w:name="Grid Table 2 Accent 4" w:uiPriority="47"/>
-    <w:lsdException w:name="Grid Table 3 Accent 4" w:uiPriority="48"/>
-    <w:lsdException w:name="Grid Table 4 Accent 4" w:uiPriority="49"/>
-    <w:lsdException w:name="Grid Table 5 Dark Accent 4" w:uiPriority="50"/>
-    <w:lsdException w:name="Grid Table 6 Colorful Accent 4" w:uiPriority="51"/>
-    <w:lsdException w:name="Grid Table 7 Colorful Accent 4" w:uiPriority="52"/>
-    <w:lsdException w:name="Grid Table 1 Light Accent 5" w:uiPriority="46"/>
-    <w:lsdException w:name="Grid Table 2 Accent 5" w:uiPriority="47"/>
-    <w:lsdException w:name="Grid Table 3 Accent 5" w:uiPriority="48"/>
-    <w:lsdException w:name="Grid Table 4 Accent 5" w:uiPriority="49"/>
-    <w:lsdException w:name="Grid Table 5 Dark Accent 5" w:uiPriority="50"/>
-    <w:lsdException w:name="Grid Table 6 Colorful Accent 5" w:uiPriority="51"/>
-    <w:lsdException w:name="Grid Table 7 Colorful Accent 5" w:uiPriority="52"/>
-    <w:lsdException w:name="Grid Table 1 Light Accent 6" w:uiPriority="46"/>
-    <w:lsdException w:name="Grid Table 2 Accent 6" w:uiPriority="47"/>
-    <w:lsdException w:name="Grid Table 3 Accent 6" w:uiPriority="48"/>
-    <w:lsdException w:name="Grid Table 4 Accent 6" w:uiPriority="49"/>
-    <w:lsdException w:name="Grid Table 5 Dark Accent 6" w:uiPriority="50"/>
-    <w:lsdException w:name="Grid Table 6 Colorful Accent 6" w:uiPriority="51"/>
-    <w:lsdException w:name="Grid Table 7 Colorful Accent 6" w:uiPriority="52"/>
-    <w:lsdException w:name="List Table 1 Light" w:uiPriority="46"/>
-    <w:lsdException w:name="List Table 2" w:uiPriority="47"/>
-    <w:lsdException w:name="List Table 3" w:uiPriority="48"/>
-    <w:lsdException w:name="List Table 4" w:uiPriority="49"/>
-    <w:lsdException w:name="List Table 5 Dark" w:uiPriority="50"/>
-    <w:lsdException w:name="List Table 6 Colorful" w:uiPriority="51"/>
-    <w:lsdException w:name="List Table 7 Colorful" w:uiPriority="52"/>
-    <w:lsdException w:name="List Table 1 Light Accent 1" w:uiPriority="46"/>
-    <w:lsdException w:name="List Table 2 Accent 1" w:uiPriority="47"/>
-    <w:lsdException w:name="List Table 3 Accent 1" w:uiPriority="48"/>
-    <w:lsdException w:name="List Table 4 Accent 1" w:uiPriority="49"/>
-    <w:lsdException w:name="List Table 5 Dark Accent 1" w:uiPriority="50"/>
-    <w:lsdException w:name="List Table 6 Colorful Accent 1" w:uiPriority="51"/>
-    <w:lsdException w:name="List Table 7 Colorful Accent 1" w:uiPriority="52"/>
-    <w:lsdException w:name="List Table 1 Light Accent 2" w:uiPriority="46"/>
-    <w:lsdException w:name="List Table 2 Accent 2" w:uiPriority="47"/>
-    <w:lsdException w:name="List Table 3 Accent 2" w:uiPriority="48"/>
-    <w:lsdException w:name="List Table 4 Accent 2" w:uiPriority="49"/>
-    <w:lsdException w:name="List Table 5 Dark Accent 2" w:uiPriority="50"/>
-    <w:lsdException w:name="List Table 6 Colorful Accent 2" w:uiPriority="51"/>
-    <w:lsdException w:name="List Table 7 Colorful Accent 2" w:uiPriority="52"/>
-    <w:lsdException w:name="List Table 1 Light Accent 3" w:uiPriority="46"/>
-    <w:lsdException w:name="List Table 2 Accent 3" w:uiPriority="47"/>
-    <w:lsdException w:name="List Table 3 Accent 3" w:uiPriority="48"/>
-    <w:lsdException w:name="List Table 4 Accent 3" w:uiPriority="49"/>
-    <w:lsdException w:name="List Table 5 Dark Accent 3" w:uiPriority="50"/>
-    <w:lsdException w:name="List Table 6 Colorful Accent 3" w:uiPriority="51"/>
-    <w:lsdException w:name="List Table 7 Colorful Accent 3" w:uiPriority="52"/>
-    <w:lsdException w:name="List Table 1 Light Accent 4" w:uiPriority="46"/>
-    <w:lsdException w:name="List Table 2 Accent 4" w:uiPriority="47"/>
-    <w:lsdException w:name="List Table 3 Accent 4" w:uiPriority="48"/>
-    <w:lsdException w:name="List Table 4 Accent 4" w:uiPriority="49"/>
-    <w:lsdException w:name="List Table 5 Dark Accent 4" w:uiPriority="50"/>
-    <w:lsdException w:name="List Table 6 Colorful Accent 4" w:uiPriority="51"/>
-    <w:lsdException w:name="List Table 7 Colorful Accent 4" w:uiPriority="52"/>
-    <w:lsdException w:name="List Table 1 Light Accent 5" w:uiPriority="46"/>
-    <w:lsdException w:name="List Table 2 Accent 5" w:uiPriority="47"/>
-    <w:lsdException w:name="List Table 3 Accent 5" w:uiPriority="48"/>
-    <w:lsdException w:name="List Table 4 Accent 5" w:uiPriority="49"/>
-    <w:lsdException w:name="List Table 5 Dark Accent 5" w:uiPriority="50"/>
-    <w:lsdException w:name="List Table 6 Colorful Accent 5" w:uiPriority="51"/>
-    <w:lsdException w:name="List Table 7 Colorful Accent 5" w:uiPriority="52"/>
-    <w:lsdException w:name="List Table 1 Light Accent 6" w:uiPriority="46"/>
-    <w:lsdException w:name="List Table 2 Accent 6" w:uiPriority="47"/>
-    <w:lsdException w:name="List Table 3 Accent 6" w:uiPriority="48"/>
-    <w:lsdException w:name="List Table 4 Accent 6" w:uiPriority="49"/>
-    <w:lsdException w:name="List Table 5 Dark Accent 6" w:uiPriority="50"/>
-    <w:lsdException w:name="List Table 6 Colorful Accent 6" w:uiPriority="51"/>
-    <w:lsdException w:name="List Table 7 Colorful Accent 6" w:uiPriority="52"/>
-    <w:lsdException w:name="Mention" w:semiHidden="1" w:uiPriority="99" w:unhideWhenUsed="1"/>
-    <w:lsdException w:name="Smart Hyperlink" w:semiHidden="1" w:uiPriority="99" w:unhideWhenUsed="1"/>
-    <w:lsdException w:name="Hashtag" w:semiHidden="1" w:uiPriority="99" w:unhideWhenUsed="1"/>
-    <w:lsdException w:name="Unresolved Mention" w:semiHidden="1" w:uiPriority="99" w:unhideWhenUsed="1"/>
-    <w:lsdException w:name="Smart Link" w:semiHidden="1" w:uiPriority="99" w:unhideWhenUsed="1"/>
+  <w:latentStyles w:defLockedState="0" w:defUIPriority="0" w:defSemiHidden="1" w:defUnhideWhenUsed="1" w:defQFormat="0" w:count="276">
+    <w:lsdException w:name="Normal" w:semiHidden="0" w:unhideWhenUsed="0" w:qFormat="1"/>
+    <w:lsdException w:name="heading 1" w:semiHidden="0" w:unhideWhenUsed="0" w:qFormat="1"/>
+    <w:lsdException w:name="heading 2" w:semiHidden="0" w:unhideWhenUsed="0" w:qFormat="1"/>
+    <w:lsdException w:name="heading 3" w:semiHidden="0" w:unhideWhenUsed="0" w:qFormat="1"/>
+    <w:lsdException w:name="heading 4" w:semiHidden="0" w:unhideWhenUsed="0" w:qFormat="1"/>
+    <w:lsdException w:name="heading 5" w:semiHidden="0" w:unhideWhenUsed="0" w:qFormat="1"/>
+    <w:lsdException w:name="heading 6" w:qFormat="1"/>
+    <w:lsdException w:name="heading 7" w:qFormat="1"/>
+    <w:lsdException w:name="heading 8" w:qFormat="1"/>
+    <w:lsdException w:name="heading 9" w:qFormat="1"/>
+    <w:lsdException w:name="toc 1" w:uiPriority="39"/>
+    <w:lsdException w:name="toc 2" w:uiPriority="39"/>
+    <w:lsdException w:name="toc 3" w:uiPriority="39"/>
+    <w:lsdException w:name="caption" w:qFormat="1"/>
+    <w:lsdException w:name="table of figures" w:uiPriority="99"/>
+    <w:lsdException w:name="List Bullet" w:semiHidden="0" w:unhideWhenUsed="0"/>
+    <w:lsdException w:name="List 3" w:semiHidden="0" w:unhideWhenUsed="0"/>
+    <w:lsdException w:name="List 4" w:semiHidden="0" w:unhideWhenUsed="0"/>
+    <w:lsdException w:name="Title" w:semiHidden="0" w:unhideWhenUsed="0" w:qFormat="1"/>
+    <w:lsdException w:name="Message Header" w:semiHidden="0" w:unhideWhenUsed="0"/>
+    <w:lsdException w:name="Subtitle" w:semiHidden="0" w:unhideWhenUsed="0" w:qFormat="1"/>
+    <w:lsdException w:name="Salutation" w:semiHidden="0" w:unhideWhenUsed="0"/>
+    <w:lsdException w:name="Date" w:semiHidden="0" w:unhideWhenUsed="0"/>
+    <w:lsdException w:name="Hyperlink" w:uiPriority="99"/>
+    <w:lsdException w:name="Strong" w:semiHidden="0" w:unhideWhenUsed="0" w:qFormat="1"/>
+    <w:lsdException w:name="Emphasis" w:semiHidden="0" w:unhideWhenUsed="0" w:qFormat="1"/>
+    <w:lsdException w:name="Table Grid" w:semiHidden="0" w:unhideWhenUsed="0"/>
+    <w:lsdException w:name="Note Level 1" w:semiHidden="0" w:unhideWhenUsed="0"/>
+    <w:lsdException w:name="Note Level 2" w:semiHidden="0" w:unhideWhenUsed="0"/>
+    <w:lsdException w:name="Note Level 3" w:semiHidden="0" w:unhideWhenUsed="0"/>
+    <w:lsdException w:name="Note Level 4" w:semiHidden="0" w:unhideWhenUsed="0"/>
+    <w:lsdException w:name="Note Level 5" w:semiHidden="0" w:unhideWhenUsed="0"/>
+    <w:lsdException w:name="Note Level 6" w:semiHidden="0" w:unhideWhenUsed="0"/>
+    <w:lsdException w:name="Note Level 7" w:semiHidden="0" w:unhideWhenUsed="0"/>
+    <w:lsdException w:name="Note Level 8" w:semiHidden="0" w:unhideWhenUsed="0"/>
+    <w:lsdException w:name="Note Level 9" w:semiHidden="0" w:unhideWhenUsed="0"/>
+    <w:lsdException w:name="Placeholder Text" w:uiPriority="99" w:unhideWhenUsed="0"/>
+    <w:lsdException w:name="No Spacing" w:semiHidden="0" w:uiPriority="1" w:unhideWhenUsed="0" w:qFormat="1"/>
+    <w:lsdException w:name="Light Shading" w:semiHidden="0" w:uiPriority="60" w:unhideWhenUsed="0"/>
+    <w:lsdException w:name="Light List" w:semiHidden="0" w:uiPriority="61" w:unhideWhenUsed="0"/>
+    <w:lsdException w:name="Light Grid" w:semiHidden="0" w:uiPriority="62" w:unhideWhenUsed="0"/>
+    <w:lsdException w:name="Medium Shading 1" w:semiHidden="0" w:uiPriority="63" w:unhideWhenUsed="0"/>
+    <w:lsdException w:name="Medium Shading 2" w:semiHidden="0" w:uiPriority="64" w:unhideWhenUsed="0"/>
+    <w:lsdException w:name="Medium List 1" w:semiHidden="0" w:uiPriority="65" w:unhideWhenUsed="0"/>
+    <w:lsdException w:name="Medium List 2" w:semiHidden="0" w:uiPriority="66" w:unhideWhenUsed="0"/>
+    <w:lsdException w:name="Medium Grid 1" w:semiHidden="0" w:uiPriority="67" w:unhideWhenUsed="0"/>
+    <w:lsdException w:name="Medium Grid 2" w:semiHidden="0" w:uiPriority="68" w:unhideWhenUsed="0"/>
+    <w:lsdException w:name="Medium Grid 3" w:semiHidden="0" w:uiPriority="69" w:unhideWhenUsed="0"/>
+    <w:lsdException w:name="Dark List" w:semiHidden="0" w:uiPriority="70" w:unhideWhenUsed="0"/>
+    <w:lsdException w:name="Colorful Shading" w:semiHidden="0" w:uiPriority="71" w:unhideWhenUsed="0"/>
+    <w:lsdException w:name="Colorful List" w:semiHidden="0" w:uiPriority="72" w:unhideWhenUsed="0"/>
+    <w:lsdException w:name="Colorful Grid" w:semiHidden="0" w:uiPriority="73" w:unhideWhenUsed="0"/>
+    <w:lsdException w:name="Light Shading Accent 1" w:semiHidden="0" w:uiPriority="60" w:unhideWhenUsed="0"/>
+    <w:lsdException w:name="Light List Accent 1" w:semiHidden="0" w:uiPriority="61" w:unhideWhenUsed="0"/>
+    <w:lsdException w:name="Light Grid Accent 1" w:semiHidden="0" w:uiPriority="62" w:unhideWhenUsed="0"/>
+    <w:lsdException w:name="Medium Shading 1 Accent 1" w:semiHidden="0" w:uiPriority="63" w:unhideWhenUsed="0"/>
+    <w:lsdException w:name="Medium Shading 2 Accent 1" w:semiHidden="0" w:uiPriority="64" w:unhideWhenUsed="0"/>
+    <w:lsdException w:name="Medium List 1 Accent 1" w:semiHidden="0" w:uiPriority="65" w:unhideWhenUsed="0"/>
+    <w:lsdException w:name="Revision" w:uiPriority="99" w:unhideWhenUsed="0"/>
+    <w:lsdException w:name="List Paragraph" w:semiHidden="0" w:uiPriority="34" w:unhideWhenUsed="0" w:qFormat="1"/>
+    <w:lsdException w:name="Quote" w:semiHidden="0" w:uiPriority="29" w:unhideWhenUsed="0" w:qFormat="1"/>
+    <w:lsdException w:name="Intense Quote" w:semiHidden="0" w:uiPriority="30" w:unhideWhenUsed="0" w:qFormat="1"/>
+    <w:lsdException w:name="Medium List 2 Accent 1" w:semiHidden="0" w:uiPriority="66" w:unhideWhenUsed="0"/>
+    <w:lsdException w:name="Medium Grid 1 Accent 1" w:semiHidden="0" w:uiPriority="67" w:unhideWhenUsed="0"/>
+    <w:lsdException w:name="Medium Grid 2 Accent 1" w:semiHidden="0" w:uiPriority="68" w:unhideWhenUsed="0"/>
+    <w:lsdException w:name="Medium Grid 3 Accent 1" w:semiHidden="0" w:uiPriority="69" w:unhideWhenUsed="0"/>
+    <w:lsdException w:name="Dark List Accent 1" w:semiHidden="0" w:uiPriority="70" w:unhideWhenUsed="0"/>
+    <w:lsdException w:name="Colorful Shading Accent 1" w:semiHidden="0" w:uiPriority="71" w:unhideWhenUsed="0"/>
+    <w:lsdException w:name="Colorful List Accent 1" w:semiHidden="0" w:uiPriority="72" w:unhideWhenUsed="0"/>
+    <w:lsdException w:name="Colorful Grid Accent 1" w:semiHidden="0" w:uiPriority="73" w:unhideWhenUsed="0"/>
+    <w:lsdException w:name="Light Shading Accent 2" w:semiHidden="0" w:uiPriority="60" w:unhideWhenUsed="0"/>
+    <w:lsdException w:name="Light List Accent 2" w:semiHidden="0" w:uiPriority="61" w:unhideWhenUsed="0"/>
+    <w:lsdException w:name="Light Grid Accent 2" w:semiHidden="0" w:uiPriority="62" w:unhideWhenUsed="0"/>
+    <w:lsdException w:name="Medium Shading 1 Accent 2" w:semiHidden="0" w:uiPriority="63" w:unhideWhenUsed="0"/>
+    <w:lsdException w:name="Medium Shading 2 Accent 2" w:semiHidden="0" w:uiPriority="64" w:unhideWhenUsed="0"/>
+    <w:lsdException w:name="Medium List 1 Accent 2" w:semiHidden="0" w:uiPriority="65" w:unhideWhenUsed="0"/>
+    <w:lsdException w:name="Medium List 2 Accent 2" w:semiHidden="0" w:uiPriority="66" w:unhideWhenUsed="0"/>
+    <w:lsdException w:name="Medium Grid 1 Accent 2" w:semiHidden="0" w:uiPriority="67" w:unhideWhenUsed="0"/>
+    <w:lsdException w:name="Medium Grid 2 Accent 2" w:semiHidden="0" w:uiPriority="68" w:unhideWhenUsed="0"/>
+    <w:lsdException w:name="Medium Grid 3 Accent 2" w:semiHidden="0" w:uiPriority="69" w:unhideWhenUsed="0"/>
+    <w:lsdException w:name="Dark List Accent 2" w:semiHidden="0" w:uiPriority="70" w:unhideWhenUsed="0"/>
+    <w:lsdException w:name="Colorful Shading Accent 2" w:semiHidden="0" w:uiPriority="71" w:unhideWhenUsed="0"/>
+    <w:lsdException w:name="Colorful List Accent 2" w:semiHidden="0" w:uiPriority="72" w:unhideWhenUsed="0"/>
+    <w:lsdException w:name="Colorful Grid Accent 2" w:semiHidden="0" w:uiPriority="73" w:unhideWhenUsed="0"/>
+    <w:lsdException w:name="Light Shading Accent 3" w:semiHidden="0" w:uiPriority="60" w:unhideWhenUsed="0"/>
+    <w:lsdException w:name="Light List Accent 3" w:semiHidden="0" w:uiPriority="61" w:unhideWhenUsed="0"/>
+    <w:lsdException w:name="Light Grid Accent 3" w:semiHidden="0" w:uiPriority="62" w:unhideWhenUsed="0"/>
+    <w:lsdException w:name="Medium Shading 1 Accent 3" w:semiHidden="0" w:uiPriority="63" w:unhideWhenUsed="0"/>
+    <w:lsdException w:name="Medium Shading 2 Accent 3" w:semiHidden="0" w:uiPriority="64" w:unhideWhenUsed="0"/>
+    <w:lsdException w:name="Medium List 1 Accent 3" w:semiHidden="0" w:uiPriority="65" w:unhideWhenUsed="0"/>
+    <w:lsdException w:name="Medium List 2 Accent 3" w:semiHidden="0" w:uiPriority="66" w:unhideWhenUsed="0"/>
+    <w:lsdException w:name="Medium Grid 1 Accent 3" w:semiHidden="0" w:uiPriority="67" w:unhideWhenUsed="0"/>
+    <w:lsdException w:name="Medium Grid 2 Accent 3" w:semiHidden="0" w:uiPriority="68" w:unhideWhenUsed="0"/>
+    <w:lsdException w:name="Medium Grid 3 Accent 3" w:semiHidden="0" w:uiPriority="69" w:unhideWhenUsed="0"/>
+    <w:lsdException w:name="Dark List Accent 3" w:semiHidden="0" w:uiPriority="70" w:unhideWhenUsed="0"/>
+    <w:lsdException w:name="Colorful Shading Accent 3" w:semiHidden="0" w:uiPriority="71" w:unhideWhenUsed="0"/>
+    <w:lsdException w:name="Colorful List Accent 3" w:semiHidden="0" w:uiPriority="72" w:unhideWhenUsed="0"/>
+    <w:lsdException w:name="Colorful Grid Accent 3" w:semiHidden="0" w:uiPriority="73" w:unhideWhenUsed="0"/>
+    <w:lsdException w:name="Light Shading Accent 4" w:semiHidden="0" w:uiPriority="60" w:unhideWhenUsed="0"/>
+    <w:lsdException w:name="Light List Accent 4" w:semiHidden="0" w:uiPriority="61" w:unhideWhenUsed="0"/>
+    <w:lsdException w:name="Light Grid Accent 4" w:semiHidden="0" w:uiPriority="62" w:unhideWhenUsed="0"/>
+    <w:lsdException w:name="Medium Shading 1 Accent 4" w:semiHidden="0" w:uiPriority="63" w:unhideWhenUsed="0"/>
+    <w:lsdException w:name="Medium Shading 2 Accent 4" w:semiHidden="0" w:uiPriority="64" w:unhideWhenUsed="0"/>
+    <w:lsdException w:name="Medium List 1 Accent 4" w:semiHidden="0" w:uiPriority="65" w:unhideWhenUsed="0"/>
+    <w:lsdException w:name="Medium List 2 Accent 4" w:semiHidden="0" w:uiPriority="66" w:unhideWhenUsed="0"/>
+    <w:lsdException w:name="Medium Grid 1 Accent 4" w:semiHidden="0" w:uiPriority="67" w:unhideWhenUsed="0"/>
+    <w:lsdException w:name="Medium Grid 2 Accent 4" w:semiHidden="0" w:uiPriority="68" w:unhideWhenUsed="0"/>
+    <w:lsdException w:name="Medium Grid 3 Accent 4" w:semiHidden="0" w:uiPriority="69" w:unhideWhenUsed="0"/>
+    <w:lsdException w:name="Dark List Accent 4" w:semiHidden="0" w:uiPriority="70" w:unhideWhenUsed="0"/>
+    <w:lsdException w:name="Colorful Shading Accent 4" w:semiHidden="0" w:uiPriority="71" w:unhideWhenUsed="0"/>
+    <w:lsdException w:name="Colorful List Accent 4" w:semiHidden="0" w:uiPriority="72" w:unhideWhenUsed="0"/>
+    <w:lsdException w:name="Colorful Grid Accent 4" w:semiHidden="0" w:uiPriority="73" w:unhideWhenUsed="0"/>
+    <w:lsdException w:name="Light Shading Accent 5" w:semiHidden="0" w:uiPriority="60" w:unhideWhenUsed="0"/>
+    <w:lsdException w:name="Light List Accent 5" w:semiHidden="0" w:uiPriority="61" w:unhideWhenUsed="0"/>
+    <w:lsdException w:name="Light Grid Accent 5" w:semiHidden="0" w:uiPriority="62" w:unhideWhenUsed="0"/>
+    <w:lsdException w:name="Medium Shading 1 Accent 5" w:semiHidden="0" w:uiPriority="63" w:unhideWhenUsed="0"/>
+    <w:lsdException w:name="Medium Shading 2 Accent 5" w:semiHidden="0" w:uiPriority="64" w:unhideWhenUsed="0"/>
+    <w:lsdException w:name="Medium List 1 Accent 5" w:semiHidden="0" w:uiPriority="65" w:unhideWhenUsed="0"/>
+    <w:lsdException w:name="Medium List 2 Accent 5" w:semiHidden="0" w:uiPriority="66" w:unhideWhenUsed="0"/>
+    <w:lsdException w:name="Medium Grid 1 Accent 5" w:semiHidden="0" w:uiPriority="67" w:unhideWhenUsed="0"/>
+    <w:lsdException w:name="Medium Grid 2 Accent 5" w:semiHidden="0" w:uiPriority="68" w:unhideWhenUsed="0"/>
+    <w:lsdException w:name="Medium Grid 3 Accent 5" w:semiHidden="0" w:uiPriority="69" w:unhideWhenUsed="0"/>
+    <w:lsdException w:name="Dark List Accent 5" w:semiHidden="0" w:uiPriority="70" w:unhideWhenUsed="0"/>
+    <w:lsdException w:name="Colorful Shading Accent 5" w:semiHidden="0" w:uiPriority="71" w:unhideWhenUsed="0"/>
+    <w:lsdException w:name="Colorful List Accent 5" w:semiHidden="0" w:uiPriority="72" w:unhideWhenUsed="0"/>
+    <w:lsdException w:name="Colorful Grid Accent 5" w:semiHidden="0" w:uiPriority="73" w:unhideWhenUsed="0"/>
+    <w:lsdException w:name="Light Shading Accent 6" w:semiHidden="0" w:uiPriority="60" w:unhideWhenUsed="0"/>
+    <w:lsdException w:name="Light List Accent 6" w:semiHidden="0" w:uiPriority="61" w:unhideWhenUsed="0"/>
+    <w:lsdException w:name="Light Grid Accent 6" w:semiHidden="0" w:uiPriority="62" w:unhideWhenUsed="0"/>
+    <w:lsdException w:name="Medium Shading 1 Accent 6" w:semiHidden="0" w:uiPriority="63" w:unhideWhenUsed="0"/>
+    <w:lsdException w:name="Medium Shading 2 Accent 6" w:semiHidden="0" w:uiPriority="64" w:unhideWhenUsed="0"/>
+    <w:lsdException w:name="Medium List 1 Accent 6" w:semiHidden="0" w:uiPriority="65" w:unhideWhenUsed="0"/>
+    <w:lsdException w:name="Medium List 2 Accent 6" w:semiHidden="0" w:uiPriority="66" w:unhideWhenUsed="0"/>
+    <w:lsdException w:name="Medium Grid 1 Accent 6" w:semiHidden="0" w:uiPriority="67" w:unhideWhenUsed="0"/>
+    <w:lsdException w:name="Medium Grid 2 Accent 6" w:semiHidden="0" w:uiPriority="68" w:unhideWhenUsed="0"/>
+    <w:lsdException w:name="Medium Grid 3 Accent 6" w:semiHidden="0" w:uiPriority="69" w:unhideWhenUsed="0"/>
+    <w:lsdException w:name="Dark List Accent 6" w:semiHidden="0" w:uiPriority="70" w:unhideWhenUsed="0"/>
+    <w:lsdException w:name="Colorful Shading Accent 6" w:semiHidden="0" w:uiPriority="71" w:unhideWhenUsed="0"/>
+    <w:lsdException w:name="Colorful List Accent 6" w:semiHidden="0" w:uiPriority="72" w:unhideWhenUsed="0"/>
+    <w:lsdException w:name="Colorful Grid Accent 6" w:semiHidden="0" w:uiPriority="73" w:unhideWhenUsed="0"/>
+    <w:lsdException w:name="Subtle Emphasis" w:semiHidden="0" w:uiPriority="19" w:unhideWhenUsed="0" w:qFormat="1"/>
+    <w:lsdException w:name="Intense Emphasis" w:semiHidden="0" w:uiPriority="21" w:unhideWhenUsed="0" w:qFormat="1"/>
+    <w:lsdException w:name="Subtle Reference" w:semiHidden="0" w:uiPriority="31" w:unhideWhenUsed="0" w:qFormat="1"/>
+    <w:lsdException w:name="Intense Reference" w:semiHidden="0" w:uiPriority="32" w:unhideWhenUsed="0" w:qFormat="1"/>
+    <w:lsdException w:name="Book Title" w:semiHidden="0" w:uiPriority="33" w:unhideWhenUsed="0" w:qFormat="1"/>
+    <w:lsdException w:name="Bibliography" w:uiPriority="37"/>
+    <w:lsdException w:name="TOC Heading" w:uiPriority="39" w:qFormat="1"/>
   </w:latentStyles>
   <w:style w:type="paragraph" w:default="1" w:styleId="Normal">
     <w:name w:val="Normal"/>
@@ -10400,6 +10201,7 @@
     <w:basedOn w:val="TableNormal"/>
     <w:rsid w:val="009B74C1"/>
     <w:tblPr>
+      <w:tblInd w:w="0" w:type="dxa"/>
       <w:tblBorders>
         <w:top w:val="single" w:sz="4" w:space="0" w:color="000000"/>
         <w:left w:val="single" w:sz="4" w:space="0" w:color="000000"/>
@@ -10408,6 +10210,12 @@
         <w:insideH w:val="single" w:sz="4" w:space="0" w:color="000000"/>
         <w:insideV w:val="single" w:sz="4" w:space="0" w:color="000000"/>
       </w:tblBorders>
+      <w:tblCellMar>
+        <w:top w:w="0" w:type="dxa"/>
+        <w:left w:w="108" w:type="dxa"/>
+        <w:bottom w:w="0" w:type="dxa"/>
+        <w:right w:w="108" w:type="dxa"/>
+      </w:tblCellMar>
     </w:tblPr>
   </w:style>
   <w:style w:type="character" w:customStyle="1" w:styleId="Heading2Char">
@@ -10635,7 +10443,7 @@
     <w:rPr>
       <w:rFonts w:ascii="Liberation Serif" w:eastAsia="Noto Sans CJK SC" w:hAnsi="Liberation Serif" w:cs="Lohit Devanagari"/>
       <w:kern w:val="2"/>
-      <w:lang w:val="sr-Latn-RS" w:eastAsia="zh-CN" w:bidi="hi-IN"/>
+      <w:lang w:val="uz-Cyrl-UZ" w:eastAsia="zh-CN" w:bidi="hi-IN"/>
     </w:rPr>
   </w:style>
   <w:style w:type="character" w:customStyle="1" w:styleId="BodyTextChar">
@@ -10648,7 +10456,928 @@
       <w:kern w:val="2"/>
       <w:sz w:val="24"/>
       <w:szCs w:val="24"/>
-      <w:lang w:val="sr-Latn-RS" w:eastAsia="zh-CN" w:bidi="hi-IN"/>
+      <w:lang w:val="uz-Cyrl-UZ" w:eastAsia="zh-CN" w:bidi="hi-IN"/>
+    </w:rPr>
+  </w:style>
+</w:styles>
+</file>
+
+<file path=word/stylesWithEffects.xml><?xml version="1.0" encoding="utf-8"?>
+<w:styles xmlns:wpc="http://schemas.microsoft.com/office/word/2010/wordprocessingCanvas" xmlns:mo="http://schemas.microsoft.com/office/mac/office/2008/main" xmlns:mc="http://schemas.openxmlformats.org/markup-compatibility/2006" xmlns:mv="urn:schemas-microsoft-com:mac:vml" xmlns:o="urn:schemas-microsoft-com:office:office" xmlns:r="http://schemas.openxmlformats.org/officeDocument/2006/relationships" xmlns:m="http://schemas.openxmlformats.org/officeDocument/2006/math" xmlns:v="urn:schemas-microsoft-com:vml" xmlns:wp14="http://schemas.microsoft.com/office/word/2010/wordprocessingDrawing" xmlns:wp="http://schemas.openxmlformats.org/drawingml/2006/wordprocessingDrawing" xmlns:w10="urn:schemas-microsoft-com:office:word" xmlns:w="http://schemas.openxmlformats.org/wordprocessingml/2006/main" xmlns:w14="http://schemas.microsoft.com/office/word/2010/wordml" xmlns:wpg="http://schemas.microsoft.com/office/word/2010/wordprocessingGroup" xmlns:wpi="http://schemas.microsoft.com/office/word/2010/wordprocessingInk" xmlns:wne="http://schemas.microsoft.com/office/word/2006/wordml" xmlns:wps="http://schemas.microsoft.com/office/word/2010/wordprocessingShape" mc:Ignorable="w14 wp14">
+  <w:docDefaults>
+    <w:rPrDefault>
+      <w:rPr>
+        <w:rFonts w:ascii="Times New Roman" w:eastAsia="Times New Roman" w:hAnsi="Times New Roman" w:cs="Times New Roman"/>
+        <w:lang w:val="en-US" w:eastAsia="en-US" w:bidi="ar-SA"/>
+      </w:rPr>
+    </w:rPrDefault>
+    <w:pPrDefault/>
+  </w:docDefaults>
+  <w:latentStyles w:defLockedState="0" w:defUIPriority="0" w:defSemiHidden="1" w:defUnhideWhenUsed="1" w:defQFormat="0" w:count="276">
+    <w:lsdException w:name="Normal" w:semiHidden="0" w:unhideWhenUsed="0" w:qFormat="1"/>
+    <w:lsdException w:name="heading 1" w:semiHidden="0" w:unhideWhenUsed="0" w:qFormat="1"/>
+    <w:lsdException w:name="heading 2" w:semiHidden="0" w:unhideWhenUsed="0" w:qFormat="1"/>
+    <w:lsdException w:name="heading 3" w:semiHidden="0" w:unhideWhenUsed="0" w:qFormat="1"/>
+    <w:lsdException w:name="heading 4" w:semiHidden="0" w:unhideWhenUsed="0" w:qFormat="1"/>
+    <w:lsdException w:name="heading 5" w:semiHidden="0" w:unhideWhenUsed="0" w:qFormat="1"/>
+    <w:lsdException w:name="heading 6" w:qFormat="1"/>
+    <w:lsdException w:name="heading 7" w:qFormat="1"/>
+    <w:lsdException w:name="heading 8" w:qFormat="1"/>
+    <w:lsdException w:name="heading 9" w:qFormat="1"/>
+    <w:lsdException w:name="toc 1" w:uiPriority="39"/>
+    <w:lsdException w:name="toc 2" w:uiPriority="39"/>
+    <w:lsdException w:name="toc 3" w:uiPriority="39"/>
+    <w:lsdException w:name="caption" w:qFormat="1"/>
+    <w:lsdException w:name="table of figures" w:uiPriority="99"/>
+    <w:lsdException w:name="List Bullet" w:semiHidden="0" w:unhideWhenUsed="0"/>
+    <w:lsdException w:name="List 3" w:semiHidden="0" w:unhideWhenUsed="0"/>
+    <w:lsdException w:name="List 4" w:semiHidden="0" w:unhideWhenUsed="0"/>
+    <w:lsdException w:name="Title" w:semiHidden="0" w:unhideWhenUsed="0" w:qFormat="1"/>
+    <w:lsdException w:name="Message Header" w:semiHidden="0" w:unhideWhenUsed="0"/>
+    <w:lsdException w:name="Subtitle" w:semiHidden="0" w:unhideWhenUsed="0" w:qFormat="1"/>
+    <w:lsdException w:name="Salutation" w:semiHidden="0" w:unhideWhenUsed="0"/>
+    <w:lsdException w:name="Date" w:semiHidden="0" w:unhideWhenUsed="0"/>
+    <w:lsdException w:name="Hyperlink" w:uiPriority="99"/>
+    <w:lsdException w:name="Strong" w:semiHidden="0" w:unhideWhenUsed="0" w:qFormat="1"/>
+    <w:lsdException w:name="Emphasis" w:semiHidden="0" w:unhideWhenUsed="0" w:qFormat="1"/>
+    <w:lsdException w:name="Table Grid" w:semiHidden="0" w:unhideWhenUsed="0"/>
+    <w:lsdException w:name="Note Level 1" w:semiHidden="0" w:unhideWhenUsed="0"/>
+    <w:lsdException w:name="Note Level 2" w:semiHidden="0" w:unhideWhenUsed="0"/>
+    <w:lsdException w:name="Note Level 3" w:semiHidden="0" w:unhideWhenUsed="0"/>
+    <w:lsdException w:name="Note Level 4" w:semiHidden="0" w:unhideWhenUsed="0"/>
+    <w:lsdException w:name="Note Level 5" w:semiHidden="0" w:unhideWhenUsed="0"/>
+    <w:lsdException w:name="Note Level 6" w:semiHidden="0" w:unhideWhenUsed="0"/>
+    <w:lsdException w:name="Note Level 7" w:semiHidden="0" w:unhideWhenUsed="0"/>
+    <w:lsdException w:name="Note Level 8" w:semiHidden="0" w:unhideWhenUsed="0"/>
+    <w:lsdException w:name="Note Level 9" w:semiHidden="0" w:unhideWhenUsed="0"/>
+    <w:lsdException w:name="Placeholder Text" w:uiPriority="99" w:unhideWhenUsed="0"/>
+    <w:lsdException w:name="No Spacing" w:semiHidden="0" w:uiPriority="1" w:unhideWhenUsed="0" w:qFormat="1"/>
+    <w:lsdException w:name="Light Shading" w:semiHidden="0" w:uiPriority="60" w:unhideWhenUsed="0"/>
+    <w:lsdException w:name="Light List" w:semiHidden="0" w:uiPriority="61" w:unhideWhenUsed="0"/>
+    <w:lsdException w:name="Light Grid" w:semiHidden="0" w:uiPriority="62" w:unhideWhenUsed="0"/>
+    <w:lsdException w:name="Medium Shading 1" w:semiHidden="0" w:uiPriority="63" w:unhideWhenUsed="0"/>
+    <w:lsdException w:name="Medium Shading 2" w:semiHidden="0" w:uiPriority="64" w:unhideWhenUsed="0"/>
+    <w:lsdException w:name="Medium List 1" w:semiHidden="0" w:uiPriority="65" w:unhideWhenUsed="0"/>
+    <w:lsdException w:name="Medium List 2" w:semiHidden="0" w:uiPriority="66" w:unhideWhenUsed="0"/>
+    <w:lsdException w:name="Medium Grid 1" w:semiHidden="0" w:uiPriority="67" w:unhideWhenUsed="0"/>
+    <w:lsdException w:name="Medium Grid 2" w:semiHidden="0" w:uiPriority="68" w:unhideWhenUsed="0"/>
+    <w:lsdException w:name="Medium Grid 3" w:semiHidden="0" w:uiPriority="69" w:unhideWhenUsed="0"/>
+    <w:lsdException w:name="Dark List" w:semiHidden="0" w:uiPriority="70" w:unhideWhenUsed="0"/>
+    <w:lsdException w:name="Colorful Shading" w:semiHidden="0" w:uiPriority="71" w:unhideWhenUsed="0"/>
+    <w:lsdException w:name="Colorful List" w:semiHidden="0" w:uiPriority="72" w:unhideWhenUsed="0"/>
+    <w:lsdException w:name="Colorful Grid" w:semiHidden="0" w:uiPriority="73" w:unhideWhenUsed="0"/>
+    <w:lsdException w:name="Light Shading Accent 1" w:semiHidden="0" w:uiPriority="60" w:unhideWhenUsed="0"/>
+    <w:lsdException w:name="Light List Accent 1" w:semiHidden="0" w:uiPriority="61" w:unhideWhenUsed="0"/>
+    <w:lsdException w:name="Light Grid Accent 1" w:semiHidden="0" w:uiPriority="62" w:unhideWhenUsed="0"/>
+    <w:lsdException w:name="Medium Shading 1 Accent 1" w:semiHidden="0" w:uiPriority="63" w:unhideWhenUsed="0"/>
+    <w:lsdException w:name="Medium Shading 2 Accent 1" w:semiHidden="0" w:uiPriority="64" w:unhideWhenUsed="0"/>
+    <w:lsdException w:name="Medium List 1 Accent 1" w:semiHidden="0" w:uiPriority="65" w:unhideWhenUsed="0"/>
+    <w:lsdException w:name="Revision" w:uiPriority="99" w:unhideWhenUsed="0"/>
+    <w:lsdException w:name="List Paragraph" w:semiHidden="0" w:uiPriority="34" w:unhideWhenUsed="0" w:qFormat="1"/>
+    <w:lsdException w:name="Quote" w:semiHidden="0" w:uiPriority="29" w:unhideWhenUsed="0" w:qFormat="1"/>
+    <w:lsdException w:name="Intense Quote" w:semiHidden="0" w:uiPriority="30" w:unhideWhenUsed="0" w:qFormat="1"/>
+    <w:lsdException w:name="Medium List 2 Accent 1" w:semiHidden="0" w:uiPriority="66" w:unhideWhenUsed="0"/>
+    <w:lsdException w:name="Medium Grid 1 Accent 1" w:semiHidden="0" w:uiPriority="67" w:unhideWhenUsed="0"/>
+    <w:lsdException w:name="Medium Grid 2 Accent 1" w:semiHidden="0" w:uiPriority="68" w:unhideWhenUsed="0"/>
+    <w:lsdException w:name="Medium Grid 3 Accent 1" w:semiHidden="0" w:uiPriority="69" w:unhideWhenUsed="0"/>
+    <w:lsdException w:name="Dark List Accent 1" w:semiHidden="0" w:uiPriority="70" w:unhideWhenUsed="0"/>
+    <w:lsdException w:name="Colorful Shading Accent 1" w:semiHidden="0" w:uiPriority="71" w:unhideWhenUsed="0"/>
+    <w:lsdException w:name="Colorful List Accent 1" w:semiHidden="0" w:uiPriority="72" w:unhideWhenUsed="0"/>
+    <w:lsdException w:name="Colorful Grid Accent 1" w:semiHidden="0" w:uiPriority="73" w:unhideWhenUsed="0"/>
+    <w:lsdException w:name="Light Shading Accent 2" w:semiHidden="0" w:uiPriority="60" w:unhideWhenUsed="0"/>
+    <w:lsdException w:name="Light List Accent 2" w:semiHidden="0" w:uiPriority="61" w:unhideWhenUsed="0"/>
+    <w:lsdException w:name="Light Grid Accent 2" w:semiHidden="0" w:uiPriority="62" w:unhideWhenUsed="0"/>
+    <w:lsdException w:name="Medium Shading 1 Accent 2" w:semiHidden="0" w:uiPriority="63" w:unhideWhenUsed="0"/>
+    <w:lsdException w:name="Medium Shading 2 Accent 2" w:semiHidden="0" w:uiPriority="64" w:unhideWhenUsed="0"/>
+    <w:lsdException w:name="Medium List 1 Accent 2" w:semiHidden="0" w:uiPriority="65" w:unhideWhenUsed="0"/>
+    <w:lsdException w:name="Medium List 2 Accent 2" w:semiHidden="0" w:uiPriority="66" w:unhideWhenUsed="0"/>
+    <w:lsdException w:name="Medium Grid 1 Accent 2" w:semiHidden="0" w:uiPriority="67" w:unhideWhenUsed="0"/>
+    <w:lsdException w:name="Medium Grid 2 Accent 2" w:semiHidden="0" w:uiPriority="68" w:unhideWhenUsed="0"/>
+    <w:lsdException w:name="Medium Grid 3 Accent 2" w:semiHidden="0" w:uiPriority="69" w:unhideWhenUsed="0"/>
+    <w:lsdException w:name="Dark List Accent 2" w:semiHidden="0" w:uiPriority="70" w:unhideWhenUsed="0"/>
+    <w:lsdException w:name="Colorful Shading Accent 2" w:semiHidden="0" w:uiPriority="71" w:unhideWhenUsed="0"/>
+    <w:lsdException w:name="Colorful List Accent 2" w:semiHidden="0" w:uiPriority="72" w:unhideWhenUsed="0"/>
+    <w:lsdException w:name="Colorful Grid Accent 2" w:semiHidden="0" w:uiPriority="73" w:unhideWhenUsed="0"/>
+    <w:lsdException w:name="Light Shading Accent 3" w:semiHidden="0" w:uiPriority="60" w:unhideWhenUsed="0"/>
+    <w:lsdException w:name="Light List Accent 3" w:semiHidden="0" w:uiPriority="61" w:unhideWhenUsed="0"/>
+    <w:lsdException w:name="Light Grid Accent 3" w:semiHidden="0" w:uiPriority="62" w:unhideWhenUsed="0"/>
+    <w:lsdException w:name="Medium Shading 1 Accent 3" w:semiHidden="0" w:uiPriority="63" w:unhideWhenUsed="0"/>
+    <w:lsdException w:name="Medium Shading 2 Accent 3" w:semiHidden="0" w:uiPriority="64" w:unhideWhenUsed="0"/>
+    <w:lsdException w:name="Medium List 1 Accent 3" w:semiHidden="0" w:uiPriority="65" w:unhideWhenUsed="0"/>
+    <w:lsdException w:name="Medium List 2 Accent 3" w:semiHidden="0" w:uiPriority="66" w:unhideWhenUsed="0"/>
+    <w:lsdException w:name="Medium Grid 1 Accent 3" w:semiHidden="0" w:uiPriority="67" w:unhideWhenUsed="0"/>
+    <w:lsdException w:name="Medium Grid 2 Accent 3" w:semiHidden="0" w:uiPriority="68" w:unhideWhenUsed="0"/>
+    <w:lsdException w:name="Medium Grid 3 Accent 3" w:semiHidden="0" w:uiPriority="69" w:unhideWhenUsed="0"/>
+    <w:lsdException w:name="Dark List Accent 3" w:semiHidden="0" w:uiPriority="70" w:unhideWhenUsed="0"/>
+    <w:lsdException w:name="Colorful Shading Accent 3" w:semiHidden="0" w:uiPriority="71" w:unhideWhenUsed="0"/>
+    <w:lsdException w:name="Colorful List Accent 3" w:semiHidden="0" w:uiPriority="72" w:unhideWhenUsed="0"/>
+    <w:lsdException w:name="Colorful Grid Accent 3" w:semiHidden="0" w:uiPriority="73" w:unhideWhenUsed="0"/>
+    <w:lsdException w:name="Light Shading Accent 4" w:semiHidden="0" w:uiPriority="60" w:unhideWhenUsed="0"/>
+    <w:lsdException w:name="Light List Accent 4" w:semiHidden="0" w:uiPriority="61" w:unhideWhenUsed="0"/>
+    <w:lsdException w:name="Light Grid Accent 4" w:semiHidden="0" w:uiPriority="62" w:unhideWhenUsed="0"/>
+    <w:lsdException w:name="Medium Shading 1 Accent 4" w:semiHidden="0" w:uiPriority="63" w:unhideWhenUsed="0"/>
+    <w:lsdException w:name="Medium Shading 2 Accent 4" w:semiHidden="0" w:uiPriority="64" w:unhideWhenUsed="0"/>
+    <w:lsdException w:name="Medium List 1 Accent 4" w:semiHidden="0" w:uiPriority="65" w:unhideWhenUsed="0"/>
+    <w:lsdException w:name="Medium List 2 Accent 4" w:semiHidden="0" w:uiPriority="66" w:unhideWhenUsed="0"/>
+    <w:lsdException w:name="Medium Grid 1 Accent 4" w:semiHidden="0" w:uiPriority="67" w:unhideWhenUsed="0"/>
+    <w:lsdException w:name="Medium Grid 2 Accent 4" w:semiHidden="0" w:uiPriority="68" w:unhideWhenUsed="0"/>
+    <w:lsdException w:name="Medium Grid 3 Accent 4" w:semiHidden="0" w:uiPriority="69" w:unhideWhenUsed="0"/>
+    <w:lsdException w:name="Dark List Accent 4" w:semiHidden="0" w:uiPriority="70" w:unhideWhenUsed="0"/>
+    <w:lsdException w:name="Colorful Shading Accent 4" w:semiHidden="0" w:uiPriority="71" w:unhideWhenUsed="0"/>
+    <w:lsdException w:name="Colorful List Accent 4" w:semiHidden="0" w:uiPriority="72" w:unhideWhenUsed="0"/>
+    <w:lsdException w:name="Colorful Grid Accent 4" w:semiHidden="0" w:uiPriority="73" w:unhideWhenUsed="0"/>
+    <w:lsdException w:name="Light Shading Accent 5" w:semiHidden="0" w:uiPriority="60" w:unhideWhenUsed="0"/>
+    <w:lsdException w:name="Light List Accent 5" w:semiHidden="0" w:uiPriority="61" w:unhideWhenUsed="0"/>
+    <w:lsdException w:name="Light Grid Accent 5" w:semiHidden="0" w:uiPriority="62" w:unhideWhenUsed="0"/>
+    <w:lsdException w:name="Medium Shading 1 Accent 5" w:semiHidden="0" w:uiPriority="63" w:unhideWhenUsed="0"/>
+    <w:lsdException w:name="Medium Shading 2 Accent 5" w:semiHidden="0" w:uiPriority="64" w:unhideWhenUsed="0"/>
+    <w:lsdException w:name="Medium List 1 Accent 5" w:semiHidden="0" w:uiPriority="65" w:unhideWhenUsed="0"/>
+    <w:lsdException w:name="Medium List 2 Accent 5" w:semiHidden="0" w:uiPriority="66" w:unhideWhenUsed="0"/>
+    <w:lsdException w:name="Medium Grid 1 Accent 5" w:semiHidden="0" w:uiPriority="67" w:unhideWhenUsed="0"/>
+    <w:lsdException w:name="Medium Grid 2 Accent 5" w:semiHidden="0" w:uiPriority="68" w:unhideWhenUsed="0"/>
+    <w:lsdException w:name="Medium Grid 3 Accent 5" w:semiHidden="0" w:uiPriority="69" w:unhideWhenUsed="0"/>
+    <w:lsdException w:name="Dark List Accent 5" w:semiHidden="0" w:uiPriority="70" w:unhideWhenUsed="0"/>
+    <w:lsdException w:name="Colorful Shading Accent 5" w:semiHidden="0" w:uiPriority="71" w:unhideWhenUsed="0"/>
+    <w:lsdException w:name="Colorful List Accent 5" w:semiHidden="0" w:uiPriority="72" w:unhideWhenUsed="0"/>
+    <w:lsdException w:name="Colorful Grid Accent 5" w:semiHidden="0" w:uiPriority="73" w:unhideWhenUsed="0"/>
+    <w:lsdException w:name="Light Shading Accent 6" w:semiHidden="0" w:uiPriority="60" w:unhideWhenUsed="0"/>
+    <w:lsdException w:name="Light List Accent 6" w:semiHidden="0" w:uiPriority="61" w:unhideWhenUsed="0"/>
+    <w:lsdException w:name="Light Grid Accent 6" w:semiHidden="0" w:uiPriority="62" w:unhideWhenUsed="0"/>
+    <w:lsdException w:name="Medium Shading 1 Accent 6" w:semiHidden="0" w:uiPriority="63" w:unhideWhenUsed="0"/>
+    <w:lsdException w:name="Medium Shading 2 Accent 6" w:semiHidden="0" w:uiPriority="64" w:unhideWhenUsed="0"/>
+    <w:lsdException w:name="Medium List 1 Accent 6" w:semiHidden="0" w:uiPriority="65" w:unhideWhenUsed="0"/>
+    <w:lsdException w:name="Medium List 2 Accent 6" w:semiHidden="0" w:uiPriority="66" w:unhideWhenUsed="0"/>
+    <w:lsdException w:name="Medium Grid 1 Accent 6" w:semiHidden="0" w:uiPriority="67" w:unhideWhenUsed="0"/>
+    <w:lsdException w:name="Medium Grid 2 Accent 6" w:semiHidden="0" w:uiPriority="68" w:unhideWhenUsed="0"/>
+    <w:lsdException w:name="Medium Grid 3 Accent 6" w:semiHidden="0" w:uiPriority="69" w:unhideWhenUsed="0"/>
+    <w:lsdException w:name="Dark List Accent 6" w:semiHidden="0" w:uiPriority="70" w:unhideWhenUsed="0"/>
+    <w:lsdException w:name="Colorful Shading Accent 6" w:semiHidden="0" w:uiPriority="71" w:unhideWhenUsed="0"/>
+    <w:lsdException w:name="Colorful List Accent 6" w:semiHidden="0" w:uiPriority="72" w:unhideWhenUsed="0"/>
+    <w:lsdException w:name="Colorful Grid Accent 6" w:semiHidden="0" w:uiPriority="73" w:unhideWhenUsed="0"/>
+    <w:lsdException w:name="Subtle Emphasis" w:semiHidden="0" w:uiPriority="19" w:unhideWhenUsed="0" w:qFormat="1"/>
+    <w:lsdException w:name="Intense Emphasis" w:semiHidden="0" w:uiPriority="21" w:unhideWhenUsed="0" w:qFormat="1"/>
+    <w:lsdException w:name="Subtle Reference" w:semiHidden="0" w:uiPriority="31" w:unhideWhenUsed="0" w:qFormat="1"/>
+    <w:lsdException w:name="Intense Reference" w:semiHidden="0" w:uiPriority="32" w:unhideWhenUsed="0" w:qFormat="1"/>
+    <w:lsdException w:name="Book Title" w:semiHidden="0" w:uiPriority="33" w:unhideWhenUsed="0" w:qFormat="1"/>
+    <w:lsdException w:name="Bibliography" w:uiPriority="37"/>
+    <w:lsdException w:name="TOC Heading" w:uiPriority="39" w:qFormat="1"/>
+  </w:latentStyles>
+  <w:style w:type="paragraph" w:default="1" w:styleId="Normal">
+    <w:name w:val="Normal"/>
+    <w:qFormat/>
+    <w:rsid w:val="00455AB6"/>
+    <w:rPr>
+      <w:sz w:val="24"/>
+      <w:szCs w:val="24"/>
+      <w:lang w:val="sr-Latn-CS"/>
+    </w:rPr>
+  </w:style>
+  <w:style w:type="paragraph" w:styleId="Heading1">
+    <w:name w:val="heading 1"/>
+    <w:basedOn w:val="Normal"/>
+    <w:next w:val="Normal"/>
+    <w:qFormat/>
+    <w:rsid w:val="00EB7F56"/>
+    <w:pPr>
+      <w:keepNext/>
+      <w:pageBreakBefore/>
+      <w:numPr>
+        <w:numId w:val="3"/>
+      </w:numPr>
+      <w:spacing w:before="120" w:after="240"/>
+      <w:jc w:val="center"/>
+      <w:outlineLvl w:val="0"/>
+    </w:pPr>
+    <w:rPr>
+      <w:rFonts w:cs="Arial"/>
+      <w:b/>
+      <w:bCs/>
+      <w:caps/>
+      <w:kern w:val="32"/>
+      <w:sz w:val="28"/>
+      <w:szCs w:val="32"/>
+    </w:rPr>
+  </w:style>
+  <w:style w:type="paragraph" w:styleId="Heading2">
+    <w:name w:val="heading 2"/>
+    <w:basedOn w:val="Normal"/>
+    <w:next w:val="Normal"/>
+    <w:link w:val="Heading2Char"/>
+    <w:qFormat/>
+    <w:rsid w:val="00EB7F56"/>
+    <w:pPr>
+      <w:keepNext/>
+      <w:numPr>
+        <w:ilvl w:val="1"/>
+        <w:numId w:val="3"/>
+      </w:numPr>
+      <w:spacing w:before="200" w:after="120"/>
+      <w:jc w:val="center"/>
+      <w:outlineLvl w:val="1"/>
+    </w:pPr>
+    <w:rPr>
+      <w:rFonts w:cs="Arial"/>
+      <w:b/>
+      <w:bCs/>
+      <w:iCs/>
+      <w:szCs w:val="28"/>
+    </w:rPr>
+  </w:style>
+  <w:style w:type="paragraph" w:styleId="Heading3">
+    <w:name w:val="heading 3"/>
+    <w:basedOn w:val="Normal"/>
+    <w:next w:val="Normal"/>
+    <w:qFormat/>
+    <w:rsid w:val="00EB7F56"/>
+    <w:pPr>
+      <w:keepNext/>
+      <w:numPr>
+        <w:ilvl w:val="2"/>
+        <w:numId w:val="3"/>
+      </w:numPr>
+      <w:spacing w:before="120" w:after="80"/>
+      <w:outlineLvl w:val="2"/>
+    </w:pPr>
+    <w:rPr>
+      <w:rFonts w:cs="Arial"/>
+      <w:b/>
+      <w:bCs/>
+      <w:i/>
+      <w:sz w:val="22"/>
+      <w:szCs w:val="26"/>
+    </w:rPr>
+  </w:style>
+  <w:style w:type="paragraph" w:styleId="Heading4">
+    <w:name w:val="heading 4"/>
+    <w:basedOn w:val="Normal"/>
+    <w:next w:val="Normal"/>
+    <w:qFormat/>
+    <w:rsid w:val="00EB7F56"/>
+    <w:pPr>
+      <w:keepNext/>
+      <w:numPr>
+        <w:ilvl w:val="3"/>
+        <w:numId w:val="3"/>
+      </w:numPr>
+      <w:spacing w:before="240" w:after="60"/>
+      <w:outlineLvl w:val="3"/>
+    </w:pPr>
+    <w:rPr>
+      <w:b/>
+      <w:bCs/>
+      <w:sz w:val="28"/>
+      <w:szCs w:val="28"/>
+    </w:rPr>
+  </w:style>
+  <w:style w:type="paragraph" w:styleId="Heading5">
+    <w:name w:val="heading 5"/>
+    <w:basedOn w:val="Normal"/>
+    <w:next w:val="Normal"/>
+    <w:qFormat/>
+    <w:rsid w:val="00EB7F56"/>
+    <w:pPr>
+      <w:numPr>
+        <w:ilvl w:val="4"/>
+        <w:numId w:val="3"/>
+      </w:numPr>
+      <w:spacing w:before="240" w:after="60"/>
+      <w:outlineLvl w:val="4"/>
+    </w:pPr>
+    <w:rPr>
+      <w:b/>
+      <w:bCs/>
+      <w:i/>
+      <w:iCs/>
+      <w:sz w:val="26"/>
+      <w:szCs w:val="26"/>
+    </w:rPr>
+  </w:style>
+  <w:style w:type="paragraph" w:styleId="Heading6">
+    <w:name w:val="heading 6"/>
+    <w:basedOn w:val="Normal"/>
+    <w:next w:val="Normal"/>
+    <w:qFormat/>
+    <w:rsid w:val="00EB7F56"/>
+    <w:pPr>
+      <w:numPr>
+        <w:ilvl w:val="5"/>
+        <w:numId w:val="3"/>
+      </w:numPr>
+      <w:spacing w:before="240" w:after="60"/>
+      <w:outlineLvl w:val="5"/>
+    </w:pPr>
+    <w:rPr>
+      <w:b/>
+      <w:bCs/>
+      <w:sz w:val="22"/>
+      <w:szCs w:val="22"/>
+    </w:rPr>
+  </w:style>
+  <w:style w:type="paragraph" w:styleId="Heading7">
+    <w:name w:val="heading 7"/>
+    <w:basedOn w:val="Normal"/>
+    <w:next w:val="Normal"/>
+    <w:qFormat/>
+    <w:rsid w:val="00EB7F56"/>
+    <w:pPr>
+      <w:numPr>
+        <w:ilvl w:val="6"/>
+        <w:numId w:val="3"/>
+      </w:numPr>
+      <w:spacing w:before="240" w:after="60"/>
+      <w:outlineLvl w:val="6"/>
+    </w:pPr>
+  </w:style>
+  <w:style w:type="paragraph" w:styleId="Heading8">
+    <w:name w:val="heading 8"/>
+    <w:basedOn w:val="Normal"/>
+    <w:next w:val="Normal"/>
+    <w:qFormat/>
+    <w:rsid w:val="00EB7F56"/>
+    <w:pPr>
+      <w:numPr>
+        <w:ilvl w:val="7"/>
+        <w:numId w:val="3"/>
+      </w:numPr>
+      <w:spacing w:before="240" w:after="60"/>
+      <w:outlineLvl w:val="7"/>
+    </w:pPr>
+    <w:rPr>
+      <w:i/>
+      <w:iCs/>
+    </w:rPr>
+  </w:style>
+  <w:style w:type="paragraph" w:styleId="Heading9">
+    <w:name w:val="heading 9"/>
+    <w:basedOn w:val="Normal"/>
+    <w:next w:val="Normal"/>
+    <w:qFormat/>
+    <w:rsid w:val="00EB7F56"/>
+    <w:pPr>
+      <w:numPr>
+        <w:ilvl w:val="8"/>
+        <w:numId w:val="3"/>
+      </w:numPr>
+      <w:spacing w:before="240" w:after="60"/>
+      <w:outlineLvl w:val="8"/>
+    </w:pPr>
+    <w:rPr>
+      <w:rFonts w:ascii="Arial" w:hAnsi="Arial" w:cs="Arial"/>
+      <w:sz w:val="22"/>
+      <w:szCs w:val="22"/>
+    </w:rPr>
+  </w:style>
+  <w:style w:type="character" w:default="1" w:styleId="DefaultParagraphFont">
+    <w:name w:val="Default Paragraph Font"/>
+    <w:uiPriority w:val="1"/>
+    <w:semiHidden/>
+    <w:unhideWhenUsed/>
+  </w:style>
+  <w:style w:type="table" w:default="1" w:styleId="TableNormal">
+    <w:name w:val="Normal Table"/>
+    <w:uiPriority w:val="99"/>
+    <w:semiHidden/>
+    <w:unhideWhenUsed/>
+    <w:tblPr>
+      <w:tblInd w:w="0" w:type="dxa"/>
+      <w:tblCellMar>
+        <w:top w:w="0" w:type="dxa"/>
+        <w:left w:w="108" w:type="dxa"/>
+        <w:bottom w:w="0" w:type="dxa"/>
+        <w:right w:w="108" w:type="dxa"/>
+      </w:tblCellMar>
+    </w:tblPr>
+  </w:style>
+  <w:style w:type="numbering" w:default="1" w:styleId="NoList">
+    <w:name w:val="No List"/>
+    <w:uiPriority w:val="99"/>
+    <w:semiHidden/>
+    <w:unhideWhenUsed/>
+  </w:style>
+  <w:style w:type="paragraph" w:customStyle="1" w:styleId="citat">
+    <w:name w:val="citat"/>
+    <w:basedOn w:val="Normal"/>
+    <w:rsid w:val="001070EE"/>
+    <w:pPr>
+      <w:spacing w:before="120" w:after="120"/>
+      <w:ind w:left="1701" w:right="1701"/>
+    </w:pPr>
+    <w:rPr>
+      <w:sz w:val="20"/>
+    </w:rPr>
+  </w:style>
+  <w:style w:type="paragraph" w:customStyle="1" w:styleId="Tekst">
+    <w:name w:val="Tekst"/>
+    <w:basedOn w:val="Normal"/>
+    <w:link w:val="TekstChar"/>
+    <w:rsid w:val="001070EE"/>
+    <w:pPr>
+      <w:spacing w:after="240" w:line="280" w:lineRule="exact"/>
+      <w:jc w:val="both"/>
+    </w:pPr>
+  </w:style>
+  <w:style w:type="paragraph" w:styleId="Caption">
+    <w:name w:val="caption"/>
+    <w:basedOn w:val="Normal"/>
+    <w:next w:val="Normal"/>
+    <w:link w:val="CaptionChar"/>
+    <w:qFormat/>
+    <w:rsid w:val="00455AB6"/>
+    <w:rPr>
+      <w:b/>
+      <w:bCs/>
+      <w:sz w:val="20"/>
+      <w:szCs w:val="20"/>
+    </w:rPr>
+  </w:style>
+  <w:style w:type="paragraph" w:customStyle="1" w:styleId="StyleCaptionCentered">
+    <w:name w:val="Style Caption + Centered"/>
+    <w:basedOn w:val="Caption"/>
+    <w:next w:val="Caption"/>
+    <w:rsid w:val="00455AB6"/>
+    <w:pPr>
+      <w:spacing w:after="240"/>
+      <w:jc w:val="center"/>
+    </w:pPr>
+  </w:style>
+  <w:style w:type="paragraph" w:styleId="FootnoteText">
+    <w:name w:val="footnote text"/>
+    <w:basedOn w:val="Normal"/>
+    <w:link w:val="FootnoteTextChar"/>
+    <w:rsid w:val="00455AB6"/>
+    <w:pPr>
+      <w:spacing w:before="240" w:after="240"/>
+      <w:ind w:firstLine="709"/>
+      <w:jc w:val="both"/>
+    </w:pPr>
+    <w:rPr>
+      <w:sz w:val="20"/>
+      <w:szCs w:val="20"/>
+      <w:lang w:eastAsia="sr-Latn-CS"/>
+    </w:rPr>
+  </w:style>
+  <w:style w:type="character" w:customStyle="1" w:styleId="FootnoteTextChar">
+    <w:name w:val="Footnote Text Char"/>
+    <w:basedOn w:val="DefaultParagraphFont"/>
+    <w:link w:val="FootnoteText"/>
+    <w:locked/>
+    <w:rsid w:val="00455AB6"/>
+    <w:rPr>
+      <w:lang w:val="sr-Latn-CS" w:eastAsia="sr-Latn-CS" w:bidi="ar-SA"/>
+    </w:rPr>
+  </w:style>
+  <w:style w:type="character" w:styleId="FootnoteReference">
+    <w:name w:val="footnote reference"/>
+    <w:basedOn w:val="DefaultParagraphFont"/>
+    <w:rsid w:val="00455AB6"/>
+    <w:rPr>
+      <w:rFonts w:cs="Times New Roman"/>
+      <w:vertAlign w:val="superscript"/>
+    </w:rPr>
+  </w:style>
+  <w:style w:type="paragraph" w:customStyle="1" w:styleId="Naslovslike">
+    <w:name w:val="Naslov slike"/>
+    <w:basedOn w:val="Caption"/>
+    <w:link w:val="NaslovslikeChar"/>
+    <w:rsid w:val="00455AB6"/>
+    <w:pPr>
+      <w:spacing w:after="240"/>
+      <w:jc w:val="center"/>
+    </w:pPr>
+  </w:style>
+  <w:style w:type="character" w:customStyle="1" w:styleId="CaptionChar">
+    <w:name w:val="Caption Char"/>
+    <w:basedOn w:val="DefaultParagraphFont"/>
+    <w:link w:val="Caption"/>
+    <w:rsid w:val="007D7416"/>
+    <w:rPr>
+      <w:b/>
+      <w:bCs/>
+      <w:lang w:val="en-US" w:eastAsia="en-US" w:bidi="ar-SA"/>
+    </w:rPr>
+  </w:style>
+  <w:style w:type="character" w:customStyle="1" w:styleId="NaslovslikeChar">
+    <w:name w:val="Naslov slike Char"/>
+    <w:basedOn w:val="CaptionChar"/>
+    <w:link w:val="Naslovslike"/>
+    <w:rsid w:val="007D7416"/>
+    <w:rPr>
+      <w:b/>
+      <w:bCs/>
+      <w:lang w:val="en-US" w:eastAsia="en-US" w:bidi="ar-SA"/>
+    </w:rPr>
+  </w:style>
+  <w:style w:type="paragraph" w:styleId="Footer">
+    <w:name w:val="footer"/>
+    <w:basedOn w:val="Normal"/>
+    <w:link w:val="FooterChar"/>
+    <w:rsid w:val="00FC4B3A"/>
+    <w:pPr>
+      <w:tabs>
+        <w:tab w:val="center" w:pos="4320"/>
+        <w:tab w:val="right" w:pos="8640"/>
+      </w:tabs>
+    </w:pPr>
+  </w:style>
+  <w:style w:type="character" w:styleId="PageNumber">
+    <w:name w:val="page number"/>
+    <w:basedOn w:val="DefaultParagraphFont"/>
+    <w:rsid w:val="00FC4B3A"/>
+  </w:style>
+  <w:style w:type="character" w:styleId="Hyperlink">
+    <w:name w:val="Hyperlink"/>
+    <w:basedOn w:val="DefaultParagraphFont"/>
+    <w:uiPriority w:val="99"/>
+    <w:rsid w:val="00B425AF"/>
+    <w:rPr>
+      <w:color w:val="0000FF"/>
+      <w:u w:val="single"/>
+    </w:rPr>
+  </w:style>
+  <w:style w:type="paragraph" w:styleId="NormalWeb">
+    <w:name w:val="Normal (Web)"/>
+    <w:basedOn w:val="Normal"/>
+    <w:semiHidden/>
+    <w:rsid w:val="007A2C47"/>
+    <w:pPr>
+      <w:spacing w:before="100" w:beforeAutospacing="1" w:after="100" w:afterAutospacing="1"/>
+    </w:pPr>
+    <w:rPr>
+      <w:lang w:val="en-US"/>
+    </w:rPr>
+  </w:style>
+  <w:style w:type="character" w:customStyle="1" w:styleId="TekstChar">
+    <w:name w:val="Tekst Char"/>
+    <w:basedOn w:val="DefaultParagraphFont"/>
+    <w:link w:val="Tekst"/>
+    <w:rsid w:val="001070EE"/>
+    <w:rPr>
+      <w:sz w:val="24"/>
+      <w:szCs w:val="24"/>
+      <w:lang w:val="sr-Latn-CS"/>
+    </w:rPr>
+  </w:style>
+  <w:style w:type="paragraph" w:styleId="Header">
+    <w:name w:val="header"/>
+    <w:basedOn w:val="Normal"/>
+    <w:rsid w:val="00C83A52"/>
+    <w:pPr>
+      <w:tabs>
+        <w:tab w:val="center" w:pos="4320"/>
+        <w:tab w:val="right" w:pos="8640"/>
+      </w:tabs>
+    </w:pPr>
+  </w:style>
+  <w:style w:type="paragraph" w:styleId="TOC1">
+    <w:name w:val="toc 1"/>
+    <w:basedOn w:val="Normal"/>
+    <w:next w:val="Normal"/>
+    <w:autoRedefine/>
+    <w:uiPriority w:val="39"/>
+    <w:rsid w:val="001070EE"/>
+    <w:pPr>
+      <w:spacing w:before="120"/>
+    </w:pPr>
+    <w:rPr>
+      <w:rFonts w:asciiTheme="minorHAnsi" w:hAnsiTheme="minorHAnsi"/>
+      <w:b/>
+    </w:rPr>
+  </w:style>
+  <w:style w:type="paragraph" w:styleId="TOC3">
+    <w:name w:val="toc 3"/>
+    <w:basedOn w:val="Normal"/>
+    <w:next w:val="Normal"/>
+    <w:autoRedefine/>
+    <w:uiPriority w:val="39"/>
+    <w:rsid w:val="00C83A52"/>
+    <w:pPr>
+      <w:ind w:left="480"/>
+    </w:pPr>
+    <w:rPr>
+      <w:rFonts w:asciiTheme="minorHAnsi" w:hAnsiTheme="minorHAnsi"/>
+      <w:sz w:val="22"/>
+      <w:szCs w:val="22"/>
+    </w:rPr>
+  </w:style>
+  <w:style w:type="paragraph" w:styleId="TOC2">
+    <w:name w:val="toc 2"/>
+    <w:basedOn w:val="Normal"/>
+    <w:next w:val="Normal"/>
+    <w:autoRedefine/>
+    <w:uiPriority w:val="39"/>
+    <w:rsid w:val="00C83A52"/>
+    <w:pPr>
+      <w:ind w:left="240"/>
+    </w:pPr>
+    <w:rPr>
+      <w:rFonts w:asciiTheme="minorHAnsi" w:hAnsiTheme="minorHAnsi"/>
+      <w:b/>
+      <w:sz w:val="22"/>
+      <w:szCs w:val="22"/>
+    </w:rPr>
+  </w:style>
+  <w:style w:type="paragraph" w:styleId="TableofFigures">
+    <w:name w:val="table of figures"/>
+    <w:basedOn w:val="Normal"/>
+    <w:next w:val="Normal"/>
+    <w:uiPriority w:val="99"/>
+    <w:rsid w:val="00764786"/>
+  </w:style>
+  <w:style w:type="character" w:styleId="HTMLCite">
+    <w:name w:val="HTML Cite"/>
+    <w:basedOn w:val="DefaultParagraphFont"/>
+    <w:semiHidden/>
+    <w:rsid w:val="00FB58EA"/>
+    <w:rPr>
+      <w:i/>
+      <w:iCs/>
+    </w:rPr>
+  </w:style>
+  <w:style w:type="paragraph" w:customStyle="1" w:styleId="Default">
+    <w:name w:val="Default"/>
+    <w:rsid w:val="001D5A99"/>
+    <w:pPr>
+      <w:autoSpaceDE w:val="0"/>
+      <w:autoSpaceDN w:val="0"/>
+      <w:adjustRightInd w:val="0"/>
+    </w:pPr>
+    <w:rPr>
+      <w:rFonts w:ascii="Arial" w:hAnsi="Arial" w:cs="Arial"/>
+      <w:color w:val="000000"/>
+      <w:sz w:val="24"/>
+      <w:szCs w:val="24"/>
+    </w:rPr>
+  </w:style>
+  <w:style w:type="character" w:customStyle="1" w:styleId="longtext1">
+    <w:name w:val="long_text1"/>
+    <w:basedOn w:val="DefaultParagraphFont"/>
+    <w:rsid w:val="00B95BF7"/>
+    <w:rPr>
+      <w:sz w:val="18"/>
+      <w:szCs w:val="18"/>
+    </w:rPr>
+  </w:style>
+  <w:style w:type="table" w:styleId="TableGrid">
+    <w:name w:val="Table Grid"/>
+    <w:basedOn w:val="TableNormal"/>
+    <w:rsid w:val="009B74C1"/>
+    <w:tblPr>
+      <w:tblInd w:w="0" w:type="dxa"/>
+      <w:tblBorders>
+        <w:top w:val="single" w:sz="4" w:space="0" w:color="000000"/>
+        <w:left w:val="single" w:sz="4" w:space="0" w:color="000000"/>
+        <w:bottom w:val="single" w:sz="4" w:space="0" w:color="000000"/>
+        <w:right w:val="single" w:sz="4" w:space="0" w:color="000000"/>
+        <w:insideH w:val="single" w:sz="4" w:space="0" w:color="000000"/>
+        <w:insideV w:val="single" w:sz="4" w:space="0" w:color="000000"/>
+      </w:tblBorders>
+      <w:tblCellMar>
+        <w:top w:w="0" w:type="dxa"/>
+        <w:left w:w="108" w:type="dxa"/>
+        <w:bottom w:w="0" w:type="dxa"/>
+        <w:right w:w="108" w:type="dxa"/>
+      </w:tblCellMar>
+    </w:tblPr>
+  </w:style>
+  <w:style w:type="character" w:customStyle="1" w:styleId="Heading2Char">
+    <w:name w:val="Heading 2 Char"/>
+    <w:basedOn w:val="DefaultParagraphFont"/>
+    <w:link w:val="Heading2"/>
+    <w:rsid w:val="00845609"/>
+    <w:rPr>
+      <w:rFonts w:cs="Arial"/>
+      <w:b/>
+      <w:bCs/>
+      <w:iCs/>
+      <w:sz w:val="24"/>
+      <w:szCs w:val="28"/>
+      <w:lang w:val="sr-Latn-CS" w:eastAsia="en-US" w:bidi="ar-SA"/>
+    </w:rPr>
+  </w:style>
+  <w:style w:type="paragraph" w:styleId="BalloonText">
+    <w:name w:val="Balloon Text"/>
+    <w:basedOn w:val="Normal"/>
+    <w:link w:val="BalloonTextChar"/>
+    <w:rsid w:val="00DB22D6"/>
+    <w:rPr>
+      <w:rFonts w:ascii="Tahoma" w:hAnsi="Tahoma" w:cs="Tahoma"/>
+      <w:sz w:val="16"/>
+      <w:szCs w:val="16"/>
+    </w:rPr>
+  </w:style>
+  <w:style w:type="character" w:customStyle="1" w:styleId="BalloonTextChar">
+    <w:name w:val="Balloon Text Char"/>
+    <w:basedOn w:val="DefaultParagraphFont"/>
+    <w:link w:val="BalloonText"/>
+    <w:rsid w:val="00DB22D6"/>
+    <w:rPr>
+      <w:rFonts w:ascii="Tahoma" w:hAnsi="Tahoma" w:cs="Tahoma"/>
+      <w:sz w:val="16"/>
+      <w:szCs w:val="16"/>
+      <w:lang w:val="sr-Latn-CS"/>
+    </w:rPr>
+  </w:style>
+  <w:style w:type="character" w:customStyle="1" w:styleId="FooterChar">
+    <w:name w:val="Footer Char"/>
+    <w:basedOn w:val="DefaultParagraphFont"/>
+    <w:link w:val="Footer"/>
+    <w:rsid w:val="002073ED"/>
+    <w:rPr>
+      <w:sz w:val="24"/>
+      <w:szCs w:val="24"/>
+      <w:lang w:val="sr-Latn-CS"/>
+    </w:rPr>
+  </w:style>
+  <w:style w:type="paragraph" w:styleId="ListParagraph">
+    <w:name w:val="List Paragraph"/>
+    <w:basedOn w:val="Normal"/>
+    <w:uiPriority w:val="34"/>
+    <w:qFormat/>
+    <w:rsid w:val="00771BE8"/>
+    <w:pPr>
+      <w:ind w:left="720"/>
+      <w:contextualSpacing/>
+    </w:pPr>
+  </w:style>
+  <w:style w:type="character" w:styleId="PlaceholderText">
+    <w:name w:val="Placeholder Text"/>
+    <w:basedOn w:val="DefaultParagraphFont"/>
+    <w:uiPriority w:val="99"/>
+    <w:semiHidden/>
+    <w:rsid w:val="005A21AF"/>
+    <w:rPr>
+      <w:color w:val="808080"/>
+    </w:rPr>
+  </w:style>
+  <w:style w:type="paragraph" w:styleId="TOCHeading">
+    <w:name w:val="TOC Heading"/>
+    <w:basedOn w:val="Heading1"/>
+    <w:next w:val="Normal"/>
+    <w:uiPriority w:val="39"/>
+    <w:unhideWhenUsed/>
+    <w:qFormat/>
+    <w:rsid w:val="002F6B37"/>
+    <w:pPr>
+      <w:keepLines/>
+      <w:pageBreakBefore w:val="0"/>
+      <w:numPr>
+        <w:numId w:val="0"/>
+      </w:numPr>
+      <w:spacing w:before="480" w:after="0" w:line="276" w:lineRule="auto"/>
+      <w:jc w:val="left"/>
+      <w:outlineLvl w:val="9"/>
+    </w:pPr>
+    <w:rPr>
+      <w:rFonts w:asciiTheme="majorHAnsi" w:eastAsiaTheme="majorEastAsia" w:hAnsiTheme="majorHAnsi" w:cstheme="majorBidi"/>
+      <w:caps w:val="0"/>
+      <w:color w:val="365F91" w:themeColor="accent1" w:themeShade="BF"/>
+      <w:kern w:val="0"/>
+      <w:szCs w:val="28"/>
+      <w:lang w:val="en-US"/>
+    </w:rPr>
+  </w:style>
+  <w:style w:type="paragraph" w:styleId="TOC4">
+    <w:name w:val="toc 4"/>
+    <w:basedOn w:val="Normal"/>
+    <w:next w:val="Normal"/>
+    <w:autoRedefine/>
+    <w:semiHidden/>
+    <w:unhideWhenUsed/>
+    <w:rsid w:val="002F6B37"/>
+    <w:pPr>
+      <w:ind w:left="720"/>
+    </w:pPr>
+    <w:rPr>
+      <w:rFonts w:asciiTheme="minorHAnsi" w:hAnsiTheme="minorHAnsi"/>
+      <w:sz w:val="20"/>
+      <w:szCs w:val="20"/>
+    </w:rPr>
+  </w:style>
+  <w:style w:type="paragraph" w:styleId="TOC5">
+    <w:name w:val="toc 5"/>
+    <w:basedOn w:val="Normal"/>
+    <w:next w:val="Normal"/>
+    <w:autoRedefine/>
+    <w:semiHidden/>
+    <w:unhideWhenUsed/>
+    <w:rsid w:val="002F6B37"/>
+    <w:pPr>
+      <w:ind w:left="960"/>
+    </w:pPr>
+    <w:rPr>
+      <w:rFonts w:asciiTheme="minorHAnsi" w:hAnsiTheme="minorHAnsi"/>
+      <w:sz w:val="20"/>
+      <w:szCs w:val="20"/>
+    </w:rPr>
+  </w:style>
+  <w:style w:type="paragraph" w:styleId="TOC6">
+    <w:name w:val="toc 6"/>
+    <w:basedOn w:val="Normal"/>
+    <w:next w:val="Normal"/>
+    <w:autoRedefine/>
+    <w:semiHidden/>
+    <w:unhideWhenUsed/>
+    <w:rsid w:val="002F6B37"/>
+    <w:pPr>
+      <w:ind w:left="1200"/>
+    </w:pPr>
+    <w:rPr>
+      <w:rFonts w:asciiTheme="minorHAnsi" w:hAnsiTheme="minorHAnsi"/>
+      <w:sz w:val="20"/>
+      <w:szCs w:val="20"/>
+    </w:rPr>
+  </w:style>
+  <w:style w:type="paragraph" w:styleId="TOC7">
+    <w:name w:val="toc 7"/>
+    <w:basedOn w:val="Normal"/>
+    <w:next w:val="Normal"/>
+    <w:autoRedefine/>
+    <w:semiHidden/>
+    <w:unhideWhenUsed/>
+    <w:rsid w:val="002F6B37"/>
+    <w:pPr>
+      <w:ind w:left="1440"/>
+    </w:pPr>
+    <w:rPr>
+      <w:rFonts w:asciiTheme="minorHAnsi" w:hAnsiTheme="minorHAnsi"/>
+      <w:sz w:val="20"/>
+      <w:szCs w:val="20"/>
+    </w:rPr>
+  </w:style>
+  <w:style w:type="paragraph" w:styleId="TOC8">
+    <w:name w:val="toc 8"/>
+    <w:basedOn w:val="Normal"/>
+    <w:next w:val="Normal"/>
+    <w:autoRedefine/>
+    <w:semiHidden/>
+    <w:unhideWhenUsed/>
+    <w:rsid w:val="002F6B37"/>
+    <w:pPr>
+      <w:ind w:left="1680"/>
+    </w:pPr>
+    <w:rPr>
+      <w:rFonts w:asciiTheme="minorHAnsi" w:hAnsiTheme="minorHAnsi"/>
+      <w:sz w:val="20"/>
+      <w:szCs w:val="20"/>
+    </w:rPr>
+  </w:style>
+  <w:style w:type="paragraph" w:styleId="TOC9">
+    <w:name w:val="toc 9"/>
+    <w:basedOn w:val="Normal"/>
+    <w:next w:val="Normal"/>
+    <w:autoRedefine/>
+    <w:semiHidden/>
+    <w:unhideWhenUsed/>
+    <w:rsid w:val="002F6B37"/>
+    <w:pPr>
+      <w:ind w:left="1920"/>
+    </w:pPr>
+    <w:rPr>
+      <w:rFonts w:asciiTheme="minorHAnsi" w:hAnsiTheme="minorHAnsi"/>
+      <w:sz w:val="20"/>
+      <w:szCs w:val="20"/>
+    </w:rPr>
+  </w:style>
+  <w:style w:type="paragraph" w:customStyle="1" w:styleId="TableContents">
+    <w:name w:val="Table Contents"/>
+    <w:basedOn w:val="Normal"/>
+    <w:qFormat/>
+    <w:rsid w:val="00392E2E"/>
+    <w:pPr>
+      <w:suppressLineNumbers/>
+    </w:pPr>
+    <w:rPr>
+      <w:rFonts w:ascii="Liberation Serif" w:eastAsia="Noto Sans CJK SC" w:hAnsi="Liberation Serif" w:cs="Lohit Devanagari"/>
+      <w:kern w:val="2"/>
+      <w:lang w:val="en-US" w:eastAsia="zh-CN" w:bidi="hi-IN"/>
+    </w:rPr>
+  </w:style>
+  <w:style w:type="paragraph" w:styleId="BodyText">
+    <w:name w:val="Body Text"/>
+    <w:basedOn w:val="Normal"/>
+    <w:link w:val="BodyTextChar"/>
+    <w:rsid w:val="00392E2E"/>
+    <w:pPr>
+      <w:spacing w:after="140" w:line="276" w:lineRule="auto"/>
+      <w:jc w:val="both"/>
+    </w:pPr>
+    <w:rPr>
+      <w:rFonts w:ascii="Liberation Serif" w:eastAsia="Noto Sans CJK SC" w:hAnsi="Liberation Serif" w:cs="Lohit Devanagari"/>
+      <w:kern w:val="2"/>
+      <w:lang w:val="uz-Cyrl-UZ" w:eastAsia="zh-CN" w:bidi="hi-IN"/>
+    </w:rPr>
+  </w:style>
+  <w:style w:type="character" w:customStyle="1" w:styleId="BodyTextChar">
+    <w:name w:val="Body Text Char"/>
+    <w:basedOn w:val="DefaultParagraphFont"/>
+    <w:link w:val="BodyText"/>
+    <w:rsid w:val="00392E2E"/>
+    <w:rPr>
+      <w:rFonts w:ascii="Liberation Serif" w:eastAsia="Noto Sans CJK SC" w:hAnsi="Liberation Serif" w:cs="Lohit Devanagari"/>
+      <w:kern w:val="2"/>
+      <w:sz w:val="24"/>
+      <w:szCs w:val="24"/>
+      <w:lang w:val="uz-Cyrl-UZ" w:eastAsia="zh-CN" w:bidi="hi-IN"/>
     </w:rPr>
   </w:style>
 </w:styles>
@@ -10942,7 +11671,7 @@
 </file>
 
 <file path=customXml/itemProps1.xml><?xml version="1.0" encoding="utf-8"?>
-<ds:datastoreItem xmlns:ds="http://schemas.openxmlformats.org/officeDocument/2006/customXml" ds:itemID="{5FBD6ACA-A979-4C4F-BAD8-46C7D916681F}">
+<ds:datastoreItem xmlns:ds="http://schemas.openxmlformats.org/officeDocument/2006/customXml" ds:itemID="{8974B4AB-8834-6F4D-9974-8E66EBE99017}">
   <ds:schemaRefs>
     <ds:schemaRef ds:uri="http://schemas.openxmlformats.org/officeDocument/2006/bibliography"/>
   </ds:schemaRefs>

</xml_diff>